<commit_message>
Create user stories and assign points
</commit_message>
<xml_diff>
--- a/ProductBacklogTemplate.docx
+++ b/ProductBacklogTemplate.docx
@@ -407,18 +407,29 @@
           <w:szCs w:val="32"/>
         </w:rPr>
         <w:tab/>
-      </w:r>
-      <w:proofErr w:type="spellStart"/>
-      <w:r>
+        <w:t>Kotras</w:t>
+      </w:r>
+    </w:p>
+    <w:p>
+      <w:pPr>
+        <w:ind w:left="2160" w:firstLine="720"/>
+        <w:jc w:val="center"/>
         <w:rPr>
           <w:rFonts w:ascii="Cambria" w:hAnsi="Cambria"/>
           <w:b/>
           <w:sz w:val="32"/>
           <w:szCs w:val="32"/>
         </w:rPr>
-        <w:t>Kotras</w:t>
-      </w:r>
-      <w:proofErr w:type="spellEnd"/>
+      </w:pPr>
+      <w:r>
+        <w:rPr>
+          <w:rFonts w:ascii="Cambria" w:hAnsi="Cambria"/>
+          <w:b/>
+          <w:sz w:val="32"/>
+          <w:szCs w:val="32"/>
+        </w:rPr>
+        <w:t>Sebastian Vang</w:t>
+      </w:r>
     </w:p>
     <w:p>
       <w:pPr>
@@ -431,23 +442,22 @@
           <w:szCs w:val="32"/>
         </w:rPr>
       </w:pPr>
-      <w:r>
-        <w:rPr>
-          <w:rFonts w:ascii="Cambria" w:hAnsi="Cambria"/>
-          <w:b/>
+    </w:p>
+    <w:p>
+      <w:pPr>
+        <w:ind w:firstLine="720"/>
+        <w:rPr>
+          <w:rFonts w:ascii="Cambria" w:hAnsi="Cambria"/>
           <w:sz w:val="32"/>
           <w:szCs w:val="32"/>
         </w:rPr>
-        <w:t>Sebastian Vang</w:t>
-      </w:r>
-    </w:p>
-    <w:p>
-      <w:pPr>
-        <w:ind w:left="2160" w:firstLine="720"/>
-        <w:jc w:val="center"/>
-        <w:rPr>
-          <w:rFonts w:ascii="Cambria" w:hAnsi="Cambria"/>
-          <w:b/>
+      </w:pPr>
+    </w:p>
+    <w:p>
+      <w:pPr>
+        <w:ind w:firstLine="720"/>
+        <w:rPr>
+          <w:rFonts w:ascii="Cambria" w:hAnsi="Cambria"/>
           <w:sz w:val="32"/>
           <w:szCs w:val="32"/>
         </w:rPr>
@@ -465,26 +475,6 @@
     </w:p>
     <w:p>
       <w:pPr>
-        <w:ind w:firstLine="720"/>
-        <w:rPr>
-          <w:rFonts w:ascii="Cambria" w:hAnsi="Cambria"/>
-          <w:sz w:val="32"/>
-          <w:szCs w:val="32"/>
-        </w:rPr>
-      </w:pPr>
-    </w:p>
-    <w:p>
-      <w:pPr>
-        <w:ind w:firstLine="720"/>
-        <w:rPr>
-          <w:rFonts w:ascii="Cambria" w:hAnsi="Cambria"/>
-          <w:sz w:val="32"/>
-          <w:szCs w:val="32"/>
-        </w:rPr>
-      </w:pPr>
-    </w:p>
-    <w:p>
-      <w:pPr>
         <w:rPr>
           <w:rFonts w:ascii="Cambria" w:hAnsi="Cambria"/>
           <w:i/>
@@ -661,11 +651,933 @@
     </w:p>
     <w:p>
       <w:pPr>
-        <w:jc w:val="both"/>
-        <w:rPr>
-          <w:rFonts w:ascii="Cambria" w:hAnsi="Cambria"/>
-        </w:rPr>
-      </w:pPr>
+        <w:pStyle w:val="ListParagraph"/>
+        <w:numPr>
+          <w:ilvl w:val="0"/>
+          <w:numId w:val="19"/>
+        </w:numPr>
+        <w:rPr>
+          <w:rFonts w:ascii="Cambria" w:hAnsi="Cambria"/>
+          <w:bCs/>
+          <w:sz w:val="28"/>
+          <w:szCs w:val="28"/>
+        </w:rPr>
+      </w:pPr>
+      <w:r>
+        <w:rPr>
+          <w:rFonts w:ascii="Cambria" w:hAnsi="Cambria"/>
+          <w:bCs/>
+          <w:sz w:val="28"/>
+          <w:szCs w:val="28"/>
+        </w:rPr>
+        <w:t xml:space="preserve">As a teacher, to answer questions emails quicky, </w:t>
+      </w:r>
+      <w:r>
+        <w:rPr>
+          <w:rFonts w:ascii="Cambria" w:hAnsi="Cambria"/>
+          <w:bCs/>
+          <w:sz w:val="28"/>
+          <w:szCs w:val="28"/>
+        </w:rPr>
+        <w:t>I want to create scripts that automatically generate emails for frequently asked questions</w:t>
+      </w:r>
+      <w:r>
+        <w:rPr>
+          <w:rFonts w:ascii="Cambria" w:hAnsi="Cambria"/>
+          <w:bCs/>
+          <w:sz w:val="28"/>
+          <w:szCs w:val="28"/>
+        </w:rPr>
+        <w:t>.</w:t>
+      </w:r>
+    </w:p>
+    <w:p>
+      <w:pPr>
+        <w:pStyle w:val="ListParagraph"/>
+        <w:numPr>
+          <w:ilvl w:val="1"/>
+          <w:numId w:val="19"/>
+        </w:numPr>
+        <w:rPr>
+          <w:rFonts w:ascii="Cambria" w:hAnsi="Cambria"/>
+          <w:bCs/>
+          <w:sz w:val="28"/>
+          <w:szCs w:val="28"/>
+        </w:rPr>
+      </w:pPr>
+      <w:r>
+        <w:rPr>
+          <w:rFonts w:ascii="Cambria" w:hAnsi="Cambria"/>
+          <w:bCs/>
+          <w:sz w:val="28"/>
+          <w:szCs w:val="28"/>
+        </w:rPr>
+        <w:t>1</w:t>
+      </w:r>
+    </w:p>
+    <w:p>
+      <w:pPr>
+        <w:pStyle w:val="ListParagraph"/>
+        <w:numPr>
+          <w:ilvl w:val="0"/>
+          <w:numId w:val="19"/>
+        </w:numPr>
+        <w:rPr>
+          <w:rFonts w:ascii="Cambria" w:hAnsi="Cambria"/>
+          <w:bCs/>
+          <w:sz w:val="28"/>
+          <w:szCs w:val="28"/>
+        </w:rPr>
+      </w:pPr>
+      <w:r>
+        <w:rPr>
+          <w:rFonts w:ascii="Cambria" w:hAnsi="Cambria"/>
+          <w:bCs/>
+          <w:sz w:val="28"/>
+          <w:szCs w:val="28"/>
+        </w:rPr>
+        <w:t xml:space="preserve">As a student, </w:t>
+      </w:r>
+      <w:r>
+        <w:rPr>
+          <w:rFonts w:ascii="Cambria" w:hAnsi="Cambria"/>
+          <w:bCs/>
+          <w:sz w:val="28"/>
+          <w:szCs w:val="28"/>
+        </w:rPr>
+        <w:t xml:space="preserve">to easily get to work, </w:t>
+      </w:r>
+      <w:r>
+        <w:rPr>
+          <w:rFonts w:ascii="Cambria" w:hAnsi="Cambria"/>
+          <w:bCs/>
+          <w:sz w:val="28"/>
+          <w:szCs w:val="28"/>
+        </w:rPr>
+        <w:t>I want to create scripts that set up the applications I use for work</w:t>
+      </w:r>
+      <w:r>
+        <w:rPr>
+          <w:rFonts w:ascii="Cambria" w:hAnsi="Cambria"/>
+          <w:bCs/>
+          <w:sz w:val="28"/>
+          <w:szCs w:val="28"/>
+        </w:rPr>
+        <w:t>.</w:t>
+      </w:r>
+    </w:p>
+    <w:p>
+      <w:pPr>
+        <w:pStyle w:val="ListParagraph"/>
+        <w:numPr>
+          <w:ilvl w:val="1"/>
+          <w:numId w:val="19"/>
+        </w:numPr>
+        <w:rPr>
+          <w:rFonts w:ascii="Cambria" w:hAnsi="Cambria"/>
+          <w:bCs/>
+          <w:sz w:val="28"/>
+          <w:szCs w:val="28"/>
+        </w:rPr>
+      </w:pPr>
+      <w:r>
+        <w:rPr>
+          <w:rFonts w:ascii="Cambria" w:hAnsi="Cambria"/>
+          <w:bCs/>
+          <w:sz w:val="28"/>
+          <w:szCs w:val="28"/>
+        </w:rPr>
+        <w:t>1</w:t>
+      </w:r>
+    </w:p>
+    <w:p>
+      <w:pPr>
+        <w:pStyle w:val="ListParagraph"/>
+        <w:numPr>
+          <w:ilvl w:val="0"/>
+          <w:numId w:val="19"/>
+        </w:numPr>
+        <w:rPr>
+          <w:rFonts w:ascii="Cambria" w:hAnsi="Cambria"/>
+          <w:bCs/>
+          <w:sz w:val="28"/>
+          <w:szCs w:val="28"/>
+        </w:rPr>
+      </w:pPr>
+      <w:r>
+        <w:rPr>
+          <w:rFonts w:ascii="Cambria" w:hAnsi="Cambria"/>
+          <w:bCs/>
+          <w:sz w:val="28"/>
+          <w:szCs w:val="28"/>
+        </w:rPr>
+        <w:t xml:space="preserve">As a student, </w:t>
+      </w:r>
+      <w:r>
+        <w:rPr>
+          <w:rFonts w:ascii="Cambria" w:hAnsi="Cambria"/>
+          <w:bCs/>
+          <w:sz w:val="28"/>
+          <w:szCs w:val="28"/>
+        </w:rPr>
+        <w:t xml:space="preserve">to type common words quickly, </w:t>
+      </w:r>
+      <w:r>
+        <w:rPr>
+          <w:rFonts w:ascii="Cambria" w:hAnsi="Cambria"/>
+          <w:bCs/>
+          <w:sz w:val="28"/>
+          <w:szCs w:val="28"/>
+        </w:rPr>
+        <w:t xml:space="preserve">I want to create </w:t>
+      </w:r>
+      <w:proofErr w:type="spellStart"/>
+      <w:r>
+        <w:rPr>
+          <w:rFonts w:ascii="Cambria" w:hAnsi="Cambria"/>
+          <w:bCs/>
+          <w:sz w:val="28"/>
+          <w:szCs w:val="28"/>
+        </w:rPr>
+        <w:t>hotstrings</w:t>
+      </w:r>
+      <w:proofErr w:type="spellEnd"/>
+      <w:r>
+        <w:rPr>
+          <w:rFonts w:ascii="Cambria" w:hAnsi="Cambria"/>
+          <w:bCs/>
+          <w:sz w:val="28"/>
+          <w:szCs w:val="28"/>
+        </w:rPr>
+        <w:t xml:space="preserve"> that automatically expand acronyms into their full text</w:t>
+      </w:r>
+      <w:r>
+        <w:rPr>
+          <w:rFonts w:ascii="Cambria" w:hAnsi="Cambria"/>
+          <w:bCs/>
+          <w:sz w:val="28"/>
+          <w:szCs w:val="28"/>
+        </w:rPr>
+        <w:t xml:space="preserve">. </w:t>
+      </w:r>
+    </w:p>
+    <w:p>
+      <w:pPr>
+        <w:pStyle w:val="ListParagraph"/>
+        <w:numPr>
+          <w:ilvl w:val="1"/>
+          <w:numId w:val="19"/>
+        </w:numPr>
+        <w:rPr>
+          <w:rFonts w:ascii="Cambria" w:hAnsi="Cambria"/>
+          <w:bCs/>
+          <w:sz w:val="28"/>
+          <w:szCs w:val="28"/>
+        </w:rPr>
+      </w:pPr>
+      <w:r>
+        <w:rPr>
+          <w:rFonts w:ascii="Cambria" w:hAnsi="Cambria"/>
+          <w:bCs/>
+          <w:sz w:val="28"/>
+          <w:szCs w:val="28"/>
+        </w:rPr>
+        <w:t>1</w:t>
+      </w:r>
+    </w:p>
+    <w:p>
+      <w:pPr>
+        <w:pStyle w:val="ListParagraph"/>
+        <w:numPr>
+          <w:ilvl w:val="0"/>
+          <w:numId w:val="19"/>
+        </w:numPr>
+        <w:rPr>
+          <w:rFonts w:ascii="Cambria" w:hAnsi="Cambria"/>
+          <w:bCs/>
+          <w:sz w:val="28"/>
+          <w:szCs w:val="28"/>
+        </w:rPr>
+      </w:pPr>
+      <w:r>
+        <w:rPr>
+          <w:rFonts w:ascii="Cambria" w:hAnsi="Cambria"/>
+          <w:bCs/>
+          <w:sz w:val="28"/>
+          <w:szCs w:val="28"/>
+        </w:rPr>
+        <w:t xml:space="preserve">As a music enjoyer, </w:t>
+      </w:r>
+      <w:r>
+        <w:rPr>
+          <w:rFonts w:ascii="Cambria" w:hAnsi="Cambria"/>
+          <w:bCs/>
+          <w:sz w:val="28"/>
+          <w:szCs w:val="28"/>
+        </w:rPr>
+        <w:t xml:space="preserve">to change my music easier, </w:t>
+      </w:r>
+      <w:r>
+        <w:rPr>
+          <w:rFonts w:ascii="Cambria" w:hAnsi="Cambria"/>
+          <w:bCs/>
+          <w:sz w:val="28"/>
+          <w:szCs w:val="28"/>
+        </w:rPr>
+        <w:t>I want to control my music with simple hotkey</w:t>
+      </w:r>
+      <w:r>
+        <w:rPr>
+          <w:rFonts w:ascii="Cambria" w:hAnsi="Cambria"/>
+          <w:bCs/>
+          <w:sz w:val="28"/>
+          <w:szCs w:val="28"/>
+        </w:rPr>
+        <w:t>s</w:t>
+      </w:r>
+      <w:r>
+        <w:rPr>
+          <w:rFonts w:ascii="Cambria" w:hAnsi="Cambria"/>
+          <w:bCs/>
+          <w:sz w:val="28"/>
+          <w:szCs w:val="28"/>
+        </w:rPr>
+        <w:t>.</w:t>
+      </w:r>
+    </w:p>
+    <w:p>
+      <w:pPr>
+        <w:pStyle w:val="ListParagraph"/>
+        <w:numPr>
+          <w:ilvl w:val="1"/>
+          <w:numId w:val="19"/>
+        </w:numPr>
+        <w:rPr>
+          <w:rFonts w:ascii="Cambria" w:hAnsi="Cambria"/>
+          <w:bCs/>
+          <w:sz w:val="28"/>
+          <w:szCs w:val="28"/>
+        </w:rPr>
+      </w:pPr>
+      <w:r>
+        <w:rPr>
+          <w:rFonts w:ascii="Cambria" w:hAnsi="Cambria"/>
+          <w:bCs/>
+          <w:sz w:val="28"/>
+          <w:szCs w:val="28"/>
+        </w:rPr>
+        <w:t>1</w:t>
+      </w:r>
+    </w:p>
+    <w:p>
+      <w:pPr>
+        <w:pStyle w:val="ListParagraph"/>
+        <w:numPr>
+          <w:ilvl w:val="0"/>
+          <w:numId w:val="19"/>
+        </w:numPr>
+        <w:rPr>
+          <w:rFonts w:ascii="Cambria" w:hAnsi="Cambria"/>
+          <w:bCs/>
+          <w:sz w:val="28"/>
+          <w:szCs w:val="28"/>
+        </w:rPr>
+      </w:pPr>
+      <w:r>
+        <w:rPr>
+          <w:rFonts w:ascii="Cambria" w:hAnsi="Cambria"/>
+          <w:bCs/>
+          <w:sz w:val="28"/>
+          <w:szCs w:val="28"/>
+        </w:rPr>
+        <w:t>As a general user, to use the scripts I have generated, I want to be able to run scripts from the application or export them</w:t>
+      </w:r>
+      <w:r>
+        <w:rPr>
+          <w:rFonts w:ascii="Cambria" w:hAnsi="Cambria"/>
+          <w:bCs/>
+          <w:sz w:val="28"/>
+          <w:szCs w:val="28"/>
+        </w:rPr>
+        <w:t xml:space="preserve"> as an AHK file</w:t>
+      </w:r>
+      <w:r>
+        <w:rPr>
+          <w:rFonts w:ascii="Cambria" w:hAnsi="Cambria"/>
+          <w:bCs/>
+          <w:sz w:val="28"/>
+          <w:szCs w:val="28"/>
+        </w:rPr>
+        <w:t>.</w:t>
+      </w:r>
+    </w:p>
+    <w:p>
+      <w:pPr>
+        <w:pStyle w:val="ListParagraph"/>
+        <w:numPr>
+          <w:ilvl w:val="1"/>
+          <w:numId w:val="19"/>
+        </w:numPr>
+        <w:rPr>
+          <w:rFonts w:ascii="Cambria" w:hAnsi="Cambria"/>
+          <w:bCs/>
+          <w:sz w:val="28"/>
+          <w:szCs w:val="28"/>
+        </w:rPr>
+      </w:pPr>
+      <w:r>
+        <w:rPr>
+          <w:rFonts w:ascii="Cambria" w:hAnsi="Cambria"/>
+          <w:bCs/>
+          <w:sz w:val="28"/>
+          <w:szCs w:val="28"/>
+        </w:rPr>
+        <w:t>3</w:t>
+      </w:r>
+    </w:p>
+    <w:p>
+      <w:pPr>
+        <w:pStyle w:val="ListParagraph"/>
+        <w:numPr>
+          <w:ilvl w:val="0"/>
+          <w:numId w:val="19"/>
+        </w:numPr>
+        <w:rPr>
+          <w:rFonts w:ascii="Cambria" w:hAnsi="Cambria"/>
+          <w:bCs/>
+          <w:sz w:val="28"/>
+          <w:szCs w:val="28"/>
+        </w:rPr>
+      </w:pPr>
+      <w:r>
+        <w:rPr>
+          <w:rFonts w:ascii="Cambria" w:hAnsi="Cambria"/>
+          <w:bCs/>
+          <w:sz w:val="28"/>
+          <w:szCs w:val="28"/>
+        </w:rPr>
+        <w:t xml:space="preserve">As a gamer, to have an advantage in-game, I want to create macros for my games. </w:t>
+      </w:r>
+    </w:p>
+    <w:p>
+      <w:pPr>
+        <w:pStyle w:val="ListParagraph"/>
+        <w:numPr>
+          <w:ilvl w:val="1"/>
+          <w:numId w:val="19"/>
+        </w:numPr>
+        <w:rPr>
+          <w:rFonts w:ascii="Cambria" w:hAnsi="Cambria"/>
+          <w:bCs/>
+          <w:sz w:val="28"/>
+          <w:szCs w:val="28"/>
+        </w:rPr>
+      </w:pPr>
+      <w:r>
+        <w:rPr>
+          <w:rFonts w:ascii="Cambria" w:hAnsi="Cambria"/>
+          <w:bCs/>
+          <w:sz w:val="28"/>
+          <w:szCs w:val="28"/>
+        </w:rPr>
+        <w:t>3</w:t>
+      </w:r>
+    </w:p>
+    <w:p>
+      <w:pPr>
+        <w:pStyle w:val="ListParagraph"/>
+        <w:numPr>
+          <w:ilvl w:val="0"/>
+          <w:numId w:val="19"/>
+        </w:numPr>
+        <w:rPr>
+          <w:rFonts w:ascii="Cambria" w:hAnsi="Cambria"/>
+          <w:bCs/>
+          <w:sz w:val="28"/>
+          <w:szCs w:val="28"/>
+        </w:rPr>
+      </w:pPr>
+      <w:r>
+        <w:rPr>
+          <w:rFonts w:ascii="Cambria" w:hAnsi="Cambria"/>
+          <w:bCs/>
+          <w:sz w:val="28"/>
+          <w:szCs w:val="28"/>
+        </w:rPr>
+        <w:t xml:space="preserve">As a programmer, </w:t>
+      </w:r>
+      <w:r>
+        <w:rPr>
+          <w:rFonts w:ascii="Cambria" w:hAnsi="Cambria"/>
+          <w:bCs/>
+          <w:sz w:val="28"/>
+          <w:szCs w:val="28"/>
+        </w:rPr>
+        <w:t xml:space="preserve">to share my work with other people, </w:t>
+      </w:r>
+      <w:r>
+        <w:rPr>
+          <w:rFonts w:ascii="Cambria" w:hAnsi="Cambria"/>
+          <w:bCs/>
+          <w:sz w:val="28"/>
+          <w:szCs w:val="28"/>
+        </w:rPr>
+        <w:t>I want to be able to upload my scripts to a database</w:t>
+      </w:r>
+      <w:r>
+        <w:rPr>
+          <w:rFonts w:ascii="Cambria" w:hAnsi="Cambria"/>
+          <w:bCs/>
+          <w:sz w:val="28"/>
+          <w:szCs w:val="28"/>
+        </w:rPr>
+        <w:t>.</w:t>
+      </w:r>
+    </w:p>
+    <w:p>
+      <w:pPr>
+        <w:pStyle w:val="ListParagraph"/>
+        <w:numPr>
+          <w:ilvl w:val="1"/>
+          <w:numId w:val="19"/>
+        </w:numPr>
+        <w:rPr>
+          <w:rFonts w:ascii="Cambria" w:hAnsi="Cambria"/>
+          <w:bCs/>
+          <w:sz w:val="28"/>
+          <w:szCs w:val="28"/>
+        </w:rPr>
+      </w:pPr>
+      <w:r>
+        <w:rPr>
+          <w:rFonts w:ascii="Cambria" w:hAnsi="Cambria"/>
+          <w:bCs/>
+          <w:sz w:val="28"/>
+          <w:szCs w:val="28"/>
+        </w:rPr>
+        <w:t>1</w:t>
+      </w:r>
+    </w:p>
+    <w:p>
+      <w:pPr>
+        <w:pStyle w:val="ListParagraph"/>
+        <w:numPr>
+          <w:ilvl w:val="0"/>
+          <w:numId w:val="19"/>
+        </w:numPr>
+        <w:rPr>
+          <w:rFonts w:ascii="Cambria" w:hAnsi="Cambria"/>
+          <w:bCs/>
+          <w:sz w:val="28"/>
+          <w:szCs w:val="28"/>
+        </w:rPr>
+      </w:pPr>
+      <w:r>
+        <w:rPr>
+          <w:rFonts w:ascii="Cambria" w:hAnsi="Cambria"/>
+          <w:bCs/>
+          <w:sz w:val="28"/>
+          <w:szCs w:val="28"/>
+        </w:rPr>
+        <w:t>As a user with many scripts, so that I can manage what scripts I use at any given time, I want to have a panel for starting, stopping, modifying, and deleting any scripts from within the application</w:t>
+      </w:r>
+      <w:r>
+        <w:rPr>
+          <w:rFonts w:ascii="Cambria" w:hAnsi="Cambria"/>
+          <w:bCs/>
+          <w:sz w:val="28"/>
+          <w:szCs w:val="28"/>
+        </w:rPr>
+        <w:t>.</w:t>
+      </w:r>
+    </w:p>
+    <w:p>
+      <w:pPr>
+        <w:pStyle w:val="ListParagraph"/>
+        <w:numPr>
+          <w:ilvl w:val="1"/>
+          <w:numId w:val="19"/>
+        </w:numPr>
+        <w:rPr>
+          <w:rFonts w:ascii="Cambria" w:hAnsi="Cambria"/>
+          <w:bCs/>
+          <w:sz w:val="28"/>
+          <w:szCs w:val="28"/>
+        </w:rPr>
+      </w:pPr>
+      <w:r>
+        <w:rPr>
+          <w:rFonts w:ascii="Cambria" w:hAnsi="Cambria"/>
+          <w:bCs/>
+          <w:sz w:val="28"/>
+          <w:szCs w:val="28"/>
+        </w:rPr>
+        <w:t>2</w:t>
+      </w:r>
+    </w:p>
+    <w:p>
+      <w:pPr>
+        <w:pStyle w:val="ListParagraph"/>
+        <w:numPr>
+          <w:ilvl w:val="0"/>
+          <w:numId w:val="19"/>
+        </w:numPr>
+        <w:rPr>
+          <w:rFonts w:ascii="Cambria" w:hAnsi="Cambria"/>
+          <w:bCs/>
+          <w:sz w:val="28"/>
+          <w:szCs w:val="28"/>
+        </w:rPr>
+      </w:pPr>
+      <w:r>
+        <w:rPr>
+          <w:rFonts w:ascii="Cambria" w:hAnsi="Cambria"/>
+          <w:bCs/>
+          <w:sz w:val="28"/>
+          <w:szCs w:val="28"/>
+        </w:rPr>
+        <w:t>As a more advanced user, so that I can write more advanced scripts, I want to be able to execute some of my script conditionally, such as if a window is currently open, or if the computer has low battery.</w:t>
+      </w:r>
+    </w:p>
+    <w:p>
+      <w:pPr>
+        <w:pStyle w:val="ListParagraph"/>
+        <w:numPr>
+          <w:ilvl w:val="1"/>
+          <w:numId w:val="19"/>
+        </w:numPr>
+        <w:rPr>
+          <w:rFonts w:ascii="Cambria" w:hAnsi="Cambria"/>
+          <w:bCs/>
+          <w:sz w:val="28"/>
+          <w:szCs w:val="28"/>
+        </w:rPr>
+      </w:pPr>
+      <w:r>
+        <w:rPr>
+          <w:rFonts w:ascii="Cambria" w:hAnsi="Cambria"/>
+          <w:bCs/>
+          <w:sz w:val="28"/>
+          <w:szCs w:val="28"/>
+        </w:rPr>
+        <w:t>2</w:t>
+      </w:r>
+    </w:p>
+    <w:p>
+      <w:pPr>
+        <w:pStyle w:val="ListParagraph"/>
+        <w:numPr>
+          <w:ilvl w:val="0"/>
+          <w:numId w:val="19"/>
+        </w:numPr>
+        <w:rPr>
+          <w:rFonts w:ascii="Cambria" w:hAnsi="Cambria"/>
+          <w:bCs/>
+          <w:sz w:val="28"/>
+          <w:szCs w:val="28"/>
+        </w:rPr>
+      </w:pPr>
+      <w:r>
+        <w:rPr>
+          <w:rFonts w:ascii="Cambria" w:hAnsi="Cambria"/>
+          <w:bCs/>
+          <w:sz w:val="28"/>
+          <w:szCs w:val="28"/>
+        </w:rPr>
+        <w:lastRenderedPageBreak/>
+        <w:t xml:space="preserve">As an inexperienced user, </w:t>
+      </w:r>
+      <w:r>
+        <w:rPr>
+          <w:rFonts w:ascii="Cambria" w:hAnsi="Cambria"/>
+          <w:bCs/>
+          <w:sz w:val="28"/>
+          <w:szCs w:val="28"/>
+        </w:rPr>
+        <w:t>to get complicated functionality that I cannot program myself</w:t>
+      </w:r>
+      <w:r>
+        <w:rPr>
+          <w:rFonts w:ascii="Cambria" w:hAnsi="Cambria"/>
+          <w:bCs/>
+          <w:sz w:val="28"/>
+          <w:szCs w:val="28"/>
+        </w:rPr>
+        <w:t xml:space="preserve">, </w:t>
+      </w:r>
+      <w:r>
+        <w:rPr>
+          <w:rFonts w:ascii="Cambria" w:hAnsi="Cambria"/>
+          <w:bCs/>
+          <w:sz w:val="28"/>
+          <w:szCs w:val="28"/>
+        </w:rPr>
+        <w:t>I want to be able to search for scripts from the community by name</w:t>
+      </w:r>
+      <w:r>
+        <w:rPr>
+          <w:rFonts w:ascii="Cambria" w:hAnsi="Cambria"/>
+          <w:bCs/>
+          <w:sz w:val="28"/>
+          <w:szCs w:val="28"/>
+        </w:rPr>
+        <w:t>.</w:t>
+      </w:r>
+    </w:p>
+    <w:p>
+      <w:pPr>
+        <w:pStyle w:val="ListParagraph"/>
+        <w:numPr>
+          <w:ilvl w:val="1"/>
+          <w:numId w:val="19"/>
+        </w:numPr>
+        <w:rPr>
+          <w:rFonts w:ascii="Cambria" w:hAnsi="Cambria"/>
+          <w:bCs/>
+          <w:sz w:val="28"/>
+          <w:szCs w:val="28"/>
+        </w:rPr>
+      </w:pPr>
+      <w:r>
+        <w:rPr>
+          <w:rFonts w:ascii="Cambria" w:hAnsi="Cambria"/>
+          <w:bCs/>
+          <w:sz w:val="28"/>
+          <w:szCs w:val="28"/>
+        </w:rPr>
+        <w:t>1</w:t>
+      </w:r>
+    </w:p>
+    <w:p>
+      <w:pPr>
+        <w:pStyle w:val="ListParagraph"/>
+        <w:numPr>
+          <w:ilvl w:val="0"/>
+          <w:numId w:val="19"/>
+        </w:numPr>
+        <w:rPr>
+          <w:rFonts w:ascii="Cambria" w:hAnsi="Cambria"/>
+          <w:bCs/>
+          <w:sz w:val="28"/>
+          <w:szCs w:val="28"/>
+        </w:rPr>
+      </w:pPr>
+      <w:r>
+        <w:rPr>
+          <w:rFonts w:ascii="Cambria" w:hAnsi="Cambria"/>
+          <w:bCs/>
+          <w:sz w:val="28"/>
+          <w:szCs w:val="28"/>
+        </w:rPr>
+        <w:t>As a programmer</w:t>
+      </w:r>
+      <w:r>
+        <w:rPr>
+          <w:rFonts w:ascii="Cambria" w:hAnsi="Cambria"/>
+          <w:bCs/>
+          <w:sz w:val="28"/>
+          <w:szCs w:val="28"/>
+        </w:rPr>
+        <w:t>,</w:t>
+      </w:r>
+      <w:r>
+        <w:rPr>
+          <w:rFonts w:ascii="Cambria" w:hAnsi="Cambria"/>
+          <w:bCs/>
+          <w:sz w:val="28"/>
+          <w:szCs w:val="28"/>
+        </w:rPr>
+        <w:t xml:space="preserve"> so that I can upload scripts </w:t>
+      </w:r>
+      <w:r>
+        <w:rPr>
+          <w:rFonts w:ascii="Cambria" w:hAnsi="Cambria"/>
+          <w:bCs/>
+          <w:sz w:val="28"/>
+          <w:szCs w:val="28"/>
+        </w:rPr>
+        <w:t>to</w:t>
+      </w:r>
+      <w:r>
+        <w:rPr>
+          <w:rFonts w:ascii="Cambria" w:hAnsi="Cambria"/>
+          <w:bCs/>
+          <w:sz w:val="28"/>
+          <w:szCs w:val="28"/>
+        </w:rPr>
+        <w:t xml:space="preserve"> the database, I want to be able to create an account and to login to view my community contributions</w:t>
+      </w:r>
+      <w:r>
+        <w:rPr>
+          <w:rFonts w:ascii="Cambria" w:hAnsi="Cambria"/>
+          <w:bCs/>
+          <w:sz w:val="28"/>
+          <w:szCs w:val="28"/>
+        </w:rPr>
+        <w:t>.</w:t>
+      </w:r>
+    </w:p>
+    <w:p>
+      <w:pPr>
+        <w:pStyle w:val="ListParagraph"/>
+        <w:numPr>
+          <w:ilvl w:val="1"/>
+          <w:numId w:val="19"/>
+        </w:numPr>
+        <w:rPr>
+          <w:rFonts w:ascii="Cambria" w:hAnsi="Cambria"/>
+          <w:bCs/>
+          <w:sz w:val="28"/>
+          <w:szCs w:val="28"/>
+        </w:rPr>
+      </w:pPr>
+      <w:r>
+        <w:rPr>
+          <w:rFonts w:ascii="Cambria" w:hAnsi="Cambria"/>
+          <w:bCs/>
+          <w:sz w:val="28"/>
+          <w:szCs w:val="28"/>
+        </w:rPr>
+        <w:t>3</w:t>
+      </w:r>
+    </w:p>
+    <w:p>
+      <w:pPr>
+        <w:pStyle w:val="ListParagraph"/>
+        <w:numPr>
+          <w:ilvl w:val="0"/>
+          <w:numId w:val="19"/>
+        </w:numPr>
+        <w:rPr>
+          <w:rFonts w:ascii="Cambria" w:hAnsi="Cambria"/>
+          <w:bCs/>
+          <w:sz w:val="28"/>
+          <w:szCs w:val="28"/>
+        </w:rPr>
+      </w:pPr>
+      <w:r>
+        <w:rPr>
+          <w:rFonts w:ascii="Cambria" w:hAnsi="Cambria"/>
+          <w:bCs/>
+          <w:sz w:val="28"/>
+          <w:szCs w:val="28"/>
+        </w:rPr>
+        <w:t>As a programmer</w:t>
+      </w:r>
+      <w:r>
+        <w:rPr>
+          <w:rFonts w:ascii="Cambria" w:hAnsi="Cambria"/>
+          <w:bCs/>
+          <w:sz w:val="28"/>
+          <w:szCs w:val="28"/>
+        </w:rPr>
+        <w:t>,</w:t>
+      </w:r>
+      <w:r>
+        <w:rPr>
+          <w:rFonts w:ascii="Cambria" w:hAnsi="Cambria"/>
+          <w:bCs/>
+          <w:sz w:val="28"/>
+          <w:szCs w:val="28"/>
+        </w:rPr>
+        <w:t xml:space="preserve"> so that I can keep my workstation secure, I want to be able to logout of my account</w:t>
+      </w:r>
+      <w:r>
+        <w:rPr>
+          <w:rFonts w:ascii="Cambria" w:hAnsi="Cambria"/>
+          <w:bCs/>
+          <w:sz w:val="28"/>
+          <w:szCs w:val="28"/>
+        </w:rPr>
+        <w:t>.</w:t>
+      </w:r>
+    </w:p>
+    <w:p>
+      <w:pPr>
+        <w:pStyle w:val="ListParagraph"/>
+        <w:numPr>
+          <w:ilvl w:val="1"/>
+          <w:numId w:val="19"/>
+        </w:numPr>
+        <w:rPr>
+          <w:rFonts w:ascii="Cambria" w:hAnsi="Cambria"/>
+          <w:bCs/>
+          <w:sz w:val="28"/>
+          <w:szCs w:val="28"/>
+        </w:rPr>
+      </w:pPr>
+      <w:r>
+        <w:rPr>
+          <w:rFonts w:ascii="Cambria" w:hAnsi="Cambria"/>
+          <w:bCs/>
+          <w:sz w:val="28"/>
+          <w:szCs w:val="28"/>
+        </w:rPr>
+        <w:t>1</w:t>
+      </w:r>
+    </w:p>
+    <w:p>
+      <w:pPr>
+        <w:pStyle w:val="ListParagraph"/>
+        <w:numPr>
+          <w:ilvl w:val="0"/>
+          <w:numId w:val="19"/>
+        </w:numPr>
+        <w:rPr>
+          <w:rFonts w:ascii="Cambria" w:hAnsi="Cambria"/>
+          <w:bCs/>
+          <w:sz w:val="28"/>
+          <w:szCs w:val="28"/>
+        </w:rPr>
+      </w:pPr>
+      <w:r>
+        <w:rPr>
+          <w:rFonts w:ascii="Cambria" w:hAnsi="Cambria"/>
+          <w:bCs/>
+          <w:sz w:val="28"/>
+          <w:szCs w:val="28"/>
+        </w:rPr>
+        <w:t>As a programmer</w:t>
+      </w:r>
+      <w:r>
+        <w:rPr>
+          <w:rFonts w:ascii="Cambria" w:hAnsi="Cambria"/>
+          <w:bCs/>
+          <w:sz w:val="28"/>
+          <w:szCs w:val="28"/>
+        </w:rPr>
+        <w:t>,</w:t>
+      </w:r>
+      <w:r>
+        <w:rPr>
+          <w:rFonts w:ascii="Cambria" w:hAnsi="Cambria"/>
+          <w:bCs/>
+          <w:sz w:val="28"/>
+          <w:szCs w:val="28"/>
+        </w:rPr>
+        <w:t xml:space="preserve"> so that I can have rights to the scripts I have uploaded, I want to be able to edit and remove them from the database</w:t>
+      </w:r>
+    </w:p>
+    <w:p>
+      <w:pPr>
+        <w:pStyle w:val="ListParagraph"/>
+        <w:numPr>
+          <w:ilvl w:val="1"/>
+          <w:numId w:val="19"/>
+        </w:numPr>
+        <w:rPr>
+          <w:rFonts w:ascii="Cambria" w:hAnsi="Cambria"/>
+        </w:rPr>
+      </w:pPr>
+      <w:r>
+        <w:rPr>
+          <w:rFonts w:ascii="Cambria" w:hAnsi="Cambria"/>
+          <w:bCs/>
+          <w:sz w:val="28"/>
+          <w:szCs w:val="28"/>
+        </w:rPr>
+        <w:t>1</w:t>
+      </w:r>
       <w:r>
         <w:rPr>
           <w:rFonts w:ascii="Cambria" w:hAnsi="Cambria"/>
@@ -964,12 +1876,44 @@
           <w:szCs w:val="24"/>
         </w:rPr>
       </w:pPr>
+      <w:proofErr w:type="gramStart"/>
       <w:r>
         <w:rPr>
           <w:rFonts w:ascii="Cambria" w:hAnsi="Cambria"/>
           <w:szCs w:val="24"/>
         </w:rPr>
-        <w:t xml:space="preserve">You have to implement this project in .NET using </w:t>
+        <w:t>You</w:t>
+      </w:r>
+      <w:proofErr w:type="gramEnd"/>
+      <w:r>
+        <w:rPr>
+          <w:rFonts w:ascii="Cambria" w:hAnsi="Cambria"/>
+          <w:szCs w:val="24"/>
+        </w:rPr>
+        <w:t xml:space="preserve"> ha</w:t>
+      </w:r>
+      <w:r>
+        <w:rPr>
+          <w:rFonts w:ascii="Cambria" w:hAnsi="Cambria"/>
+          <w:szCs w:val="24"/>
+        </w:rPr>
+        <w:tab/>
+      </w:r>
+      <w:proofErr w:type="spellStart"/>
+      <w:r>
+        <w:rPr>
+          <w:rFonts w:ascii="Cambria" w:hAnsi="Cambria"/>
+          <w:szCs w:val="24"/>
+        </w:rPr>
+        <w:t>ve</w:t>
+      </w:r>
+      <w:proofErr w:type="spellEnd"/>
+      <w:r>
+        <w:rPr>
+          <w:rFonts w:ascii="Cambria" w:hAnsi="Cambria"/>
+          <w:szCs w:val="24"/>
+        </w:rPr>
+        <w:t xml:space="preserve"> to implement this project in .NET using </w:t>
       </w:r>
       <w:r>
         <w:rPr>
@@ -1153,6 +2097,1155 @@
 <file path=word/numbering.xml><?xml version="1.0" encoding="utf-8"?>
 <w:numbering xmlns:wpc="http://schemas.microsoft.com/office/word/2010/wordprocessingCanvas" xmlns:cx="http://schemas.microsoft.com/office/drawing/2014/chartex" xmlns:cx1="http://schemas.microsoft.com/office/drawing/2015/9/8/chartex" xmlns:cx2="http://schemas.microsoft.com/office/drawing/2015/10/21/chartex" xmlns:cx3="http://schemas.microsoft.com/office/drawing/2016/5/9/chartex" xmlns:cx4="http://schemas.microsoft.com/office/drawing/2016/5/10/chartex" xmlns:cx5="http://schemas.microsoft.com/office/drawing/2016/5/11/chartex" xmlns:cx6="http://schemas.microsoft.com/office/drawing/2016/5/12/chartex" xmlns:cx7="http://schemas.microsoft.com/office/drawing/2016/5/13/chartex" xmlns:cx8="http://schemas.microsoft.com/office/drawing/2016/5/14/chartex" xmlns:mc="http://schemas.openxmlformats.org/markup-compatibility/2006" xmlns:aink="http://schemas.microsoft.com/office/drawing/2016/ink" xmlns:am3d="http://schemas.microsoft.com/office/drawing/2017/model3d" xmlns:o="urn:schemas-microsoft-com:office:office" xmlns:r="http://schemas.openxmlformats.org/officeDocument/2006/relationships" xmlns:m="http://schemas.openxmlformats.org/officeDocument/2006/math" xmlns:v="urn:schemas-microsoft-com:vml" xmlns:wp14="http://schemas.microsoft.com/office/word/2010/wordprocessingDrawing" xmlns:wp="http://schemas.openxmlformats.org/drawingml/2006/wordprocessingDrawing" xmlns:w10="urn:schemas-microsoft-com:office:word" xmlns:w="http://schemas.openxmlformats.org/wordprocessingml/2006/main" xmlns:w14="http://schemas.microsoft.com/office/word/2010/wordml" xmlns:w15="http://schemas.microsoft.com/office/word/2012/wordml" xmlns:w16cex="http://schemas.microsoft.com/office/word/2018/wordml/cex" xmlns:w16cid="http://schemas.microsoft.com/office/word/2016/wordml/cid" xmlns:w16="http://schemas.microsoft.com/office/word/2018/wordml" xmlns:w16sdtdh="http://schemas.microsoft.com/office/word/2020/wordml/sdtdatahash" xmlns:w16se="http://schemas.microsoft.com/office/word/2015/wordml/symex" xmlns:wpg="http://schemas.microsoft.com/office/word/2010/wordprocessingGroup" xmlns:wpi="http://schemas.microsoft.com/office/word/2010/wordprocessingInk" xmlns:wne="http://schemas.microsoft.com/office/word/2006/wordml" xmlns:wps="http://schemas.microsoft.com/office/word/2010/wordprocessingShape" mc:Ignorable="w14 w15 w16se w16cid w16 w16cex w16sdtdh wp14">
   <w:abstractNum w:abstractNumId="0" w15:restartNumberingAfterBreak="0">
+    <w:nsid w:val="018F6D8C"/>
+    <w:multiLevelType w:val="multilevel"/>
+    <w:tmpl w:val="D01C6EB6"/>
+    <w:lvl w:ilvl="0">
+      <w:start w:val="1"/>
+      <w:numFmt w:val="decimal"/>
+      <w:lvlText w:val="%1."/>
+      <w:lvlJc w:val="left"/>
+      <w:pPr>
+        <w:tabs>
+          <w:tab w:val="num" w:pos="720"/>
+        </w:tabs>
+        <w:ind w:left="720" w:hanging="360"/>
+      </w:pPr>
+    </w:lvl>
+    <w:lvl w:ilvl="1" w:tentative="1">
+      <w:start w:val="1"/>
+      <w:numFmt w:val="decimal"/>
+      <w:lvlText w:val="%2."/>
+      <w:lvlJc w:val="left"/>
+      <w:pPr>
+        <w:tabs>
+          <w:tab w:val="num" w:pos="1440"/>
+        </w:tabs>
+        <w:ind w:left="1440" w:hanging="360"/>
+      </w:pPr>
+    </w:lvl>
+    <w:lvl w:ilvl="2" w:tentative="1">
+      <w:start w:val="1"/>
+      <w:numFmt w:val="decimal"/>
+      <w:lvlText w:val="%3."/>
+      <w:lvlJc w:val="left"/>
+      <w:pPr>
+        <w:tabs>
+          <w:tab w:val="num" w:pos="2160"/>
+        </w:tabs>
+        <w:ind w:left="2160" w:hanging="360"/>
+      </w:pPr>
+    </w:lvl>
+    <w:lvl w:ilvl="3" w:tentative="1">
+      <w:start w:val="1"/>
+      <w:numFmt w:val="decimal"/>
+      <w:lvlText w:val="%4."/>
+      <w:lvlJc w:val="left"/>
+      <w:pPr>
+        <w:tabs>
+          <w:tab w:val="num" w:pos="2880"/>
+        </w:tabs>
+        <w:ind w:left="2880" w:hanging="360"/>
+      </w:pPr>
+    </w:lvl>
+    <w:lvl w:ilvl="4" w:tentative="1">
+      <w:start w:val="1"/>
+      <w:numFmt w:val="decimal"/>
+      <w:lvlText w:val="%5."/>
+      <w:lvlJc w:val="left"/>
+      <w:pPr>
+        <w:tabs>
+          <w:tab w:val="num" w:pos="3600"/>
+        </w:tabs>
+        <w:ind w:left="3600" w:hanging="360"/>
+      </w:pPr>
+    </w:lvl>
+    <w:lvl w:ilvl="5" w:tentative="1">
+      <w:start w:val="1"/>
+      <w:numFmt w:val="decimal"/>
+      <w:lvlText w:val="%6."/>
+      <w:lvlJc w:val="left"/>
+      <w:pPr>
+        <w:tabs>
+          <w:tab w:val="num" w:pos="4320"/>
+        </w:tabs>
+        <w:ind w:left="4320" w:hanging="360"/>
+      </w:pPr>
+    </w:lvl>
+    <w:lvl w:ilvl="6" w:tentative="1">
+      <w:start w:val="1"/>
+      <w:numFmt w:val="decimal"/>
+      <w:lvlText w:val="%7."/>
+      <w:lvlJc w:val="left"/>
+      <w:pPr>
+        <w:tabs>
+          <w:tab w:val="num" w:pos="5040"/>
+        </w:tabs>
+        <w:ind w:left="5040" w:hanging="360"/>
+      </w:pPr>
+    </w:lvl>
+    <w:lvl w:ilvl="7" w:tentative="1">
+      <w:start w:val="1"/>
+      <w:numFmt w:val="decimal"/>
+      <w:lvlText w:val="%8."/>
+      <w:lvlJc w:val="left"/>
+      <w:pPr>
+        <w:tabs>
+          <w:tab w:val="num" w:pos="5760"/>
+        </w:tabs>
+        <w:ind w:left="5760" w:hanging="360"/>
+      </w:pPr>
+    </w:lvl>
+    <w:lvl w:ilvl="8" w:tentative="1">
+      <w:start w:val="1"/>
+      <w:numFmt w:val="decimal"/>
+      <w:lvlText w:val="%9."/>
+      <w:lvlJc w:val="left"/>
+      <w:pPr>
+        <w:tabs>
+          <w:tab w:val="num" w:pos="6480"/>
+        </w:tabs>
+        <w:ind w:left="6480" w:hanging="360"/>
+      </w:pPr>
+    </w:lvl>
+  </w:abstractNum>
+  <w:abstractNum w:abstractNumId="1" w15:restartNumberingAfterBreak="0">
+    <w:nsid w:val="09D322AB"/>
+    <w:multiLevelType w:val="hybridMultilevel"/>
+    <w:tmpl w:val="778213B0"/>
+    <w:lvl w:ilvl="0" w:tplc="0409000F">
+      <w:start w:val="1"/>
+      <w:numFmt w:val="decimal"/>
+      <w:lvlText w:val="%1."/>
+      <w:lvlJc w:val="left"/>
+      <w:pPr>
+        <w:ind w:left="720" w:hanging="360"/>
+      </w:pPr>
+    </w:lvl>
+    <w:lvl w:ilvl="1" w:tplc="04090019" w:tentative="1">
+      <w:start w:val="1"/>
+      <w:numFmt w:val="lowerLetter"/>
+      <w:lvlText w:val="%2."/>
+      <w:lvlJc w:val="left"/>
+      <w:pPr>
+        <w:ind w:left="1440" w:hanging="360"/>
+      </w:pPr>
+    </w:lvl>
+    <w:lvl w:ilvl="2" w:tplc="0409001B" w:tentative="1">
+      <w:start w:val="1"/>
+      <w:numFmt w:val="lowerRoman"/>
+      <w:lvlText w:val="%3."/>
+      <w:lvlJc w:val="right"/>
+      <w:pPr>
+        <w:ind w:left="2160" w:hanging="180"/>
+      </w:pPr>
+    </w:lvl>
+    <w:lvl w:ilvl="3" w:tplc="0409000F" w:tentative="1">
+      <w:start w:val="1"/>
+      <w:numFmt w:val="decimal"/>
+      <w:lvlText w:val="%4."/>
+      <w:lvlJc w:val="left"/>
+      <w:pPr>
+        <w:ind w:left="2880" w:hanging="360"/>
+      </w:pPr>
+    </w:lvl>
+    <w:lvl w:ilvl="4" w:tplc="04090019" w:tentative="1">
+      <w:start w:val="1"/>
+      <w:numFmt w:val="lowerLetter"/>
+      <w:lvlText w:val="%5."/>
+      <w:lvlJc w:val="left"/>
+      <w:pPr>
+        <w:ind w:left="3600" w:hanging="360"/>
+      </w:pPr>
+    </w:lvl>
+    <w:lvl w:ilvl="5" w:tplc="0409001B" w:tentative="1">
+      <w:start w:val="1"/>
+      <w:numFmt w:val="lowerRoman"/>
+      <w:lvlText w:val="%6."/>
+      <w:lvlJc w:val="right"/>
+      <w:pPr>
+        <w:ind w:left="4320" w:hanging="180"/>
+      </w:pPr>
+    </w:lvl>
+    <w:lvl w:ilvl="6" w:tplc="0409000F" w:tentative="1">
+      <w:start w:val="1"/>
+      <w:numFmt w:val="decimal"/>
+      <w:lvlText w:val="%7."/>
+      <w:lvlJc w:val="left"/>
+      <w:pPr>
+        <w:ind w:left="5040" w:hanging="360"/>
+      </w:pPr>
+    </w:lvl>
+    <w:lvl w:ilvl="7" w:tplc="04090019" w:tentative="1">
+      <w:start w:val="1"/>
+      <w:numFmt w:val="lowerLetter"/>
+      <w:lvlText w:val="%8."/>
+      <w:lvlJc w:val="left"/>
+      <w:pPr>
+        <w:ind w:left="5760" w:hanging="360"/>
+      </w:pPr>
+    </w:lvl>
+    <w:lvl w:ilvl="8" w:tplc="0409001B" w:tentative="1">
+      <w:start w:val="1"/>
+      <w:numFmt w:val="lowerRoman"/>
+      <w:lvlText w:val="%9."/>
+      <w:lvlJc w:val="right"/>
+      <w:pPr>
+        <w:ind w:left="6480" w:hanging="180"/>
+      </w:pPr>
+    </w:lvl>
+  </w:abstractNum>
+  <w:abstractNum w:abstractNumId="2" w15:restartNumberingAfterBreak="0">
+    <w:nsid w:val="10A95011"/>
+    <w:multiLevelType w:val="multilevel"/>
+    <w:tmpl w:val="0409001F"/>
+    <w:lvl w:ilvl="0">
+      <w:start w:val="1"/>
+      <w:numFmt w:val="decimal"/>
+      <w:lvlText w:val="%1."/>
+      <w:lvlJc w:val="left"/>
+      <w:pPr>
+        <w:ind w:left="360" w:hanging="360"/>
+      </w:pPr>
+    </w:lvl>
+    <w:lvl w:ilvl="1">
+      <w:start w:val="1"/>
+      <w:numFmt w:val="decimal"/>
+      <w:lvlText w:val="%1.%2."/>
+      <w:lvlJc w:val="left"/>
+      <w:pPr>
+        <w:ind w:left="792" w:hanging="432"/>
+      </w:pPr>
+    </w:lvl>
+    <w:lvl w:ilvl="2">
+      <w:start w:val="1"/>
+      <w:numFmt w:val="decimal"/>
+      <w:lvlText w:val="%1.%2.%3."/>
+      <w:lvlJc w:val="left"/>
+      <w:pPr>
+        <w:ind w:left="1224" w:hanging="504"/>
+      </w:pPr>
+    </w:lvl>
+    <w:lvl w:ilvl="3">
+      <w:start w:val="1"/>
+      <w:numFmt w:val="decimal"/>
+      <w:lvlText w:val="%1.%2.%3.%4."/>
+      <w:lvlJc w:val="left"/>
+      <w:pPr>
+        <w:ind w:left="1728" w:hanging="648"/>
+      </w:pPr>
+    </w:lvl>
+    <w:lvl w:ilvl="4">
+      <w:start w:val="1"/>
+      <w:numFmt w:val="decimal"/>
+      <w:lvlText w:val="%1.%2.%3.%4.%5."/>
+      <w:lvlJc w:val="left"/>
+      <w:pPr>
+        <w:ind w:left="2232" w:hanging="792"/>
+      </w:pPr>
+    </w:lvl>
+    <w:lvl w:ilvl="5">
+      <w:start w:val="1"/>
+      <w:numFmt w:val="decimal"/>
+      <w:lvlText w:val="%1.%2.%3.%4.%5.%6."/>
+      <w:lvlJc w:val="left"/>
+      <w:pPr>
+        <w:ind w:left="2736" w:hanging="936"/>
+      </w:pPr>
+    </w:lvl>
+    <w:lvl w:ilvl="6">
+      <w:start w:val="1"/>
+      <w:numFmt w:val="decimal"/>
+      <w:lvlText w:val="%1.%2.%3.%4.%5.%6.%7."/>
+      <w:lvlJc w:val="left"/>
+      <w:pPr>
+        <w:ind w:left="3240" w:hanging="1080"/>
+      </w:pPr>
+    </w:lvl>
+    <w:lvl w:ilvl="7">
+      <w:start w:val="1"/>
+      <w:numFmt w:val="decimal"/>
+      <w:lvlText w:val="%1.%2.%3.%4.%5.%6.%7.%8."/>
+      <w:lvlJc w:val="left"/>
+      <w:pPr>
+        <w:ind w:left="3744" w:hanging="1224"/>
+      </w:pPr>
+    </w:lvl>
+    <w:lvl w:ilvl="8">
+      <w:start w:val="1"/>
+      <w:numFmt w:val="decimal"/>
+      <w:lvlText w:val="%1.%2.%3.%4.%5.%6.%7.%8.%9."/>
+      <w:lvlJc w:val="left"/>
+      <w:pPr>
+        <w:ind w:left="4320" w:hanging="1440"/>
+      </w:pPr>
+    </w:lvl>
+  </w:abstractNum>
+  <w:abstractNum w:abstractNumId="3" w15:restartNumberingAfterBreak="0">
+    <w:nsid w:val="129459C2"/>
+    <w:multiLevelType w:val="hybridMultilevel"/>
+    <w:tmpl w:val="4D563A18"/>
+    <w:lvl w:ilvl="0" w:tplc="0409000F">
+      <w:start w:val="1"/>
+      <w:numFmt w:val="decimal"/>
+      <w:lvlText w:val="%1."/>
+      <w:lvlJc w:val="left"/>
+      <w:pPr>
+        <w:ind w:left="720" w:hanging="360"/>
+      </w:pPr>
+    </w:lvl>
+    <w:lvl w:ilvl="1" w:tplc="04090019" w:tentative="1">
+      <w:start w:val="1"/>
+      <w:numFmt w:val="lowerLetter"/>
+      <w:lvlText w:val="%2."/>
+      <w:lvlJc w:val="left"/>
+      <w:pPr>
+        <w:ind w:left="1440" w:hanging="360"/>
+      </w:pPr>
+    </w:lvl>
+    <w:lvl w:ilvl="2" w:tplc="0409001B" w:tentative="1">
+      <w:start w:val="1"/>
+      <w:numFmt w:val="lowerRoman"/>
+      <w:lvlText w:val="%3."/>
+      <w:lvlJc w:val="right"/>
+      <w:pPr>
+        <w:ind w:left="2160" w:hanging="180"/>
+      </w:pPr>
+    </w:lvl>
+    <w:lvl w:ilvl="3" w:tplc="0409000F" w:tentative="1">
+      <w:start w:val="1"/>
+      <w:numFmt w:val="decimal"/>
+      <w:lvlText w:val="%4."/>
+      <w:lvlJc w:val="left"/>
+      <w:pPr>
+        <w:ind w:left="2880" w:hanging="360"/>
+      </w:pPr>
+    </w:lvl>
+    <w:lvl w:ilvl="4" w:tplc="04090019" w:tentative="1">
+      <w:start w:val="1"/>
+      <w:numFmt w:val="lowerLetter"/>
+      <w:lvlText w:val="%5."/>
+      <w:lvlJc w:val="left"/>
+      <w:pPr>
+        <w:ind w:left="3600" w:hanging="360"/>
+      </w:pPr>
+    </w:lvl>
+    <w:lvl w:ilvl="5" w:tplc="0409001B" w:tentative="1">
+      <w:start w:val="1"/>
+      <w:numFmt w:val="lowerRoman"/>
+      <w:lvlText w:val="%6."/>
+      <w:lvlJc w:val="right"/>
+      <w:pPr>
+        <w:ind w:left="4320" w:hanging="180"/>
+      </w:pPr>
+    </w:lvl>
+    <w:lvl w:ilvl="6" w:tplc="0409000F" w:tentative="1">
+      <w:start w:val="1"/>
+      <w:numFmt w:val="decimal"/>
+      <w:lvlText w:val="%7."/>
+      <w:lvlJc w:val="left"/>
+      <w:pPr>
+        <w:ind w:left="5040" w:hanging="360"/>
+      </w:pPr>
+    </w:lvl>
+    <w:lvl w:ilvl="7" w:tplc="04090019" w:tentative="1">
+      <w:start w:val="1"/>
+      <w:numFmt w:val="lowerLetter"/>
+      <w:lvlText w:val="%8."/>
+      <w:lvlJc w:val="left"/>
+      <w:pPr>
+        <w:ind w:left="5760" w:hanging="360"/>
+      </w:pPr>
+    </w:lvl>
+    <w:lvl w:ilvl="8" w:tplc="0409001B" w:tentative="1">
+      <w:start w:val="1"/>
+      <w:numFmt w:val="lowerRoman"/>
+      <w:lvlText w:val="%9."/>
+      <w:lvlJc w:val="right"/>
+      <w:pPr>
+        <w:ind w:left="6480" w:hanging="180"/>
+      </w:pPr>
+    </w:lvl>
+  </w:abstractNum>
+  <w:abstractNum w:abstractNumId="4" w15:restartNumberingAfterBreak="0">
+    <w:nsid w:val="1CB90C76"/>
+    <w:multiLevelType w:val="multilevel"/>
+    <w:tmpl w:val="0409001D"/>
+    <w:lvl w:ilvl="0">
+      <w:start w:val="1"/>
+      <w:numFmt w:val="decimal"/>
+      <w:lvlText w:val="%1)"/>
+      <w:lvlJc w:val="left"/>
+      <w:pPr>
+        <w:ind w:left="360" w:hanging="360"/>
+      </w:pPr>
+    </w:lvl>
+    <w:lvl w:ilvl="1">
+      <w:start w:val="1"/>
+      <w:numFmt w:val="lowerLetter"/>
+      <w:lvlText w:val="%2)"/>
+      <w:lvlJc w:val="left"/>
+      <w:pPr>
+        <w:ind w:left="720" w:hanging="360"/>
+      </w:pPr>
+    </w:lvl>
+    <w:lvl w:ilvl="2">
+      <w:start w:val="1"/>
+      <w:numFmt w:val="lowerRoman"/>
+      <w:lvlText w:val="%3)"/>
+      <w:lvlJc w:val="left"/>
+      <w:pPr>
+        <w:ind w:left="1080" w:hanging="360"/>
+      </w:pPr>
+    </w:lvl>
+    <w:lvl w:ilvl="3">
+      <w:start w:val="1"/>
+      <w:numFmt w:val="decimal"/>
+      <w:lvlText w:val="(%4)"/>
+      <w:lvlJc w:val="left"/>
+      <w:pPr>
+        <w:ind w:left="1440" w:hanging="360"/>
+      </w:pPr>
+    </w:lvl>
+    <w:lvl w:ilvl="4">
+      <w:start w:val="1"/>
+      <w:numFmt w:val="lowerLetter"/>
+      <w:lvlText w:val="(%5)"/>
+      <w:lvlJc w:val="left"/>
+      <w:pPr>
+        <w:ind w:left="1800" w:hanging="360"/>
+      </w:pPr>
+    </w:lvl>
+    <w:lvl w:ilvl="5">
+      <w:start w:val="1"/>
+      <w:numFmt w:val="lowerRoman"/>
+      <w:lvlText w:val="(%6)"/>
+      <w:lvlJc w:val="left"/>
+      <w:pPr>
+        <w:ind w:left="2160" w:hanging="360"/>
+      </w:pPr>
+    </w:lvl>
+    <w:lvl w:ilvl="6">
+      <w:start w:val="1"/>
+      <w:numFmt w:val="decimal"/>
+      <w:lvlText w:val="%7."/>
+      <w:lvlJc w:val="left"/>
+      <w:pPr>
+        <w:ind w:left="2520" w:hanging="360"/>
+      </w:pPr>
+    </w:lvl>
+    <w:lvl w:ilvl="7">
+      <w:start w:val="1"/>
+      <w:numFmt w:val="lowerLetter"/>
+      <w:lvlText w:val="%8."/>
+      <w:lvlJc w:val="left"/>
+      <w:pPr>
+        <w:ind w:left="2880" w:hanging="360"/>
+      </w:pPr>
+    </w:lvl>
+    <w:lvl w:ilvl="8">
+      <w:start w:val="1"/>
+      <w:numFmt w:val="lowerRoman"/>
+      <w:lvlText w:val="%9."/>
+      <w:lvlJc w:val="left"/>
+      <w:pPr>
+        <w:ind w:left="3240" w:hanging="360"/>
+      </w:pPr>
+    </w:lvl>
+  </w:abstractNum>
+  <w:abstractNum w:abstractNumId="5" w15:restartNumberingAfterBreak="0">
+    <w:nsid w:val="203F4A63"/>
+    <w:multiLevelType w:val="multilevel"/>
+    <w:tmpl w:val="11AAF47C"/>
+    <w:lvl w:ilvl="0">
+      <w:start w:val="1"/>
+      <w:numFmt w:val="decimal"/>
+      <w:lvlText w:val="%1."/>
+      <w:lvlJc w:val="left"/>
+      <w:pPr>
+        <w:tabs>
+          <w:tab w:val="num" w:pos="720"/>
+        </w:tabs>
+        <w:ind w:left="720" w:hanging="360"/>
+      </w:pPr>
+    </w:lvl>
+    <w:lvl w:ilvl="1" w:tentative="1">
+      <w:start w:val="1"/>
+      <w:numFmt w:val="decimal"/>
+      <w:lvlText w:val="%2."/>
+      <w:lvlJc w:val="left"/>
+      <w:pPr>
+        <w:tabs>
+          <w:tab w:val="num" w:pos="1440"/>
+        </w:tabs>
+        <w:ind w:left="1440" w:hanging="360"/>
+      </w:pPr>
+    </w:lvl>
+    <w:lvl w:ilvl="2" w:tentative="1">
+      <w:start w:val="1"/>
+      <w:numFmt w:val="decimal"/>
+      <w:lvlText w:val="%3."/>
+      <w:lvlJc w:val="left"/>
+      <w:pPr>
+        <w:tabs>
+          <w:tab w:val="num" w:pos="2160"/>
+        </w:tabs>
+        <w:ind w:left="2160" w:hanging="360"/>
+      </w:pPr>
+    </w:lvl>
+    <w:lvl w:ilvl="3" w:tentative="1">
+      <w:start w:val="1"/>
+      <w:numFmt w:val="decimal"/>
+      <w:lvlText w:val="%4."/>
+      <w:lvlJc w:val="left"/>
+      <w:pPr>
+        <w:tabs>
+          <w:tab w:val="num" w:pos="2880"/>
+        </w:tabs>
+        <w:ind w:left="2880" w:hanging="360"/>
+      </w:pPr>
+    </w:lvl>
+    <w:lvl w:ilvl="4" w:tentative="1">
+      <w:start w:val="1"/>
+      <w:numFmt w:val="decimal"/>
+      <w:lvlText w:val="%5."/>
+      <w:lvlJc w:val="left"/>
+      <w:pPr>
+        <w:tabs>
+          <w:tab w:val="num" w:pos="3600"/>
+        </w:tabs>
+        <w:ind w:left="3600" w:hanging="360"/>
+      </w:pPr>
+    </w:lvl>
+    <w:lvl w:ilvl="5" w:tentative="1">
+      <w:start w:val="1"/>
+      <w:numFmt w:val="decimal"/>
+      <w:lvlText w:val="%6."/>
+      <w:lvlJc w:val="left"/>
+      <w:pPr>
+        <w:tabs>
+          <w:tab w:val="num" w:pos="4320"/>
+        </w:tabs>
+        <w:ind w:left="4320" w:hanging="360"/>
+      </w:pPr>
+    </w:lvl>
+    <w:lvl w:ilvl="6" w:tentative="1">
+      <w:start w:val="1"/>
+      <w:numFmt w:val="decimal"/>
+      <w:lvlText w:val="%7."/>
+      <w:lvlJc w:val="left"/>
+      <w:pPr>
+        <w:tabs>
+          <w:tab w:val="num" w:pos="5040"/>
+        </w:tabs>
+        <w:ind w:left="5040" w:hanging="360"/>
+      </w:pPr>
+    </w:lvl>
+    <w:lvl w:ilvl="7" w:tentative="1">
+      <w:start w:val="1"/>
+      <w:numFmt w:val="decimal"/>
+      <w:lvlText w:val="%8."/>
+      <w:lvlJc w:val="left"/>
+      <w:pPr>
+        <w:tabs>
+          <w:tab w:val="num" w:pos="5760"/>
+        </w:tabs>
+        <w:ind w:left="5760" w:hanging="360"/>
+      </w:pPr>
+    </w:lvl>
+    <w:lvl w:ilvl="8" w:tentative="1">
+      <w:start w:val="1"/>
+      <w:numFmt w:val="decimal"/>
+      <w:lvlText w:val="%9."/>
+      <w:lvlJc w:val="left"/>
+      <w:pPr>
+        <w:tabs>
+          <w:tab w:val="num" w:pos="6480"/>
+        </w:tabs>
+        <w:ind w:left="6480" w:hanging="360"/>
+      </w:pPr>
+    </w:lvl>
+  </w:abstractNum>
+  <w:abstractNum w:abstractNumId="6" w15:restartNumberingAfterBreak="0">
+    <w:nsid w:val="23AB7F8D"/>
+    <w:multiLevelType w:val="multilevel"/>
+    <w:tmpl w:val="497EDC68"/>
+    <w:lvl w:ilvl="0">
+      <w:start w:val="1"/>
+      <w:numFmt w:val="decimal"/>
+      <w:lvlText w:val="%1."/>
+      <w:lvlJc w:val="left"/>
+      <w:pPr>
+        <w:tabs>
+          <w:tab w:val="num" w:pos="720"/>
+        </w:tabs>
+        <w:ind w:left="720" w:hanging="360"/>
+      </w:pPr>
+    </w:lvl>
+    <w:lvl w:ilvl="1" w:tentative="1">
+      <w:start w:val="1"/>
+      <w:numFmt w:val="decimal"/>
+      <w:lvlText w:val="%2."/>
+      <w:lvlJc w:val="left"/>
+      <w:pPr>
+        <w:tabs>
+          <w:tab w:val="num" w:pos="1440"/>
+        </w:tabs>
+        <w:ind w:left="1440" w:hanging="360"/>
+      </w:pPr>
+    </w:lvl>
+    <w:lvl w:ilvl="2" w:tentative="1">
+      <w:start w:val="1"/>
+      <w:numFmt w:val="decimal"/>
+      <w:lvlText w:val="%3."/>
+      <w:lvlJc w:val="left"/>
+      <w:pPr>
+        <w:tabs>
+          <w:tab w:val="num" w:pos="2160"/>
+        </w:tabs>
+        <w:ind w:left="2160" w:hanging="360"/>
+      </w:pPr>
+    </w:lvl>
+    <w:lvl w:ilvl="3" w:tentative="1">
+      <w:start w:val="1"/>
+      <w:numFmt w:val="decimal"/>
+      <w:lvlText w:val="%4."/>
+      <w:lvlJc w:val="left"/>
+      <w:pPr>
+        <w:tabs>
+          <w:tab w:val="num" w:pos="2880"/>
+        </w:tabs>
+        <w:ind w:left="2880" w:hanging="360"/>
+      </w:pPr>
+    </w:lvl>
+    <w:lvl w:ilvl="4" w:tentative="1">
+      <w:start w:val="1"/>
+      <w:numFmt w:val="decimal"/>
+      <w:lvlText w:val="%5."/>
+      <w:lvlJc w:val="left"/>
+      <w:pPr>
+        <w:tabs>
+          <w:tab w:val="num" w:pos="3600"/>
+        </w:tabs>
+        <w:ind w:left="3600" w:hanging="360"/>
+      </w:pPr>
+    </w:lvl>
+    <w:lvl w:ilvl="5" w:tentative="1">
+      <w:start w:val="1"/>
+      <w:numFmt w:val="decimal"/>
+      <w:lvlText w:val="%6."/>
+      <w:lvlJc w:val="left"/>
+      <w:pPr>
+        <w:tabs>
+          <w:tab w:val="num" w:pos="4320"/>
+        </w:tabs>
+        <w:ind w:left="4320" w:hanging="360"/>
+      </w:pPr>
+    </w:lvl>
+    <w:lvl w:ilvl="6" w:tentative="1">
+      <w:start w:val="1"/>
+      <w:numFmt w:val="decimal"/>
+      <w:lvlText w:val="%7."/>
+      <w:lvlJc w:val="left"/>
+      <w:pPr>
+        <w:tabs>
+          <w:tab w:val="num" w:pos="5040"/>
+        </w:tabs>
+        <w:ind w:left="5040" w:hanging="360"/>
+      </w:pPr>
+    </w:lvl>
+    <w:lvl w:ilvl="7" w:tentative="1">
+      <w:start w:val="1"/>
+      <w:numFmt w:val="decimal"/>
+      <w:lvlText w:val="%8."/>
+      <w:lvlJc w:val="left"/>
+      <w:pPr>
+        <w:tabs>
+          <w:tab w:val="num" w:pos="5760"/>
+        </w:tabs>
+        <w:ind w:left="5760" w:hanging="360"/>
+      </w:pPr>
+    </w:lvl>
+    <w:lvl w:ilvl="8" w:tentative="1">
+      <w:start w:val="1"/>
+      <w:numFmt w:val="decimal"/>
+      <w:lvlText w:val="%9."/>
+      <w:lvlJc w:val="left"/>
+      <w:pPr>
+        <w:tabs>
+          <w:tab w:val="num" w:pos="6480"/>
+        </w:tabs>
+        <w:ind w:left="6480" w:hanging="360"/>
+      </w:pPr>
+    </w:lvl>
+  </w:abstractNum>
+  <w:abstractNum w:abstractNumId="7" w15:restartNumberingAfterBreak="0">
+    <w:nsid w:val="35E67BC0"/>
+    <w:multiLevelType w:val="hybridMultilevel"/>
+    <w:tmpl w:val="7E9C904C"/>
+    <w:lvl w:ilvl="0" w:tplc="0409000F">
+      <w:start w:val="1"/>
+      <w:numFmt w:val="decimal"/>
+      <w:lvlText w:val="%1."/>
+      <w:lvlJc w:val="left"/>
+      <w:pPr>
+        <w:ind w:left="720" w:hanging="360"/>
+      </w:pPr>
+    </w:lvl>
+    <w:lvl w:ilvl="1" w:tplc="04090019">
+      <w:start w:val="1"/>
+      <w:numFmt w:val="lowerLetter"/>
+      <w:lvlText w:val="%2."/>
+      <w:lvlJc w:val="left"/>
+      <w:pPr>
+        <w:ind w:left="1440" w:hanging="360"/>
+      </w:pPr>
+    </w:lvl>
+    <w:lvl w:ilvl="2" w:tplc="0409001B">
+      <w:start w:val="1"/>
+      <w:numFmt w:val="lowerRoman"/>
+      <w:lvlText w:val="%3."/>
+      <w:lvlJc w:val="right"/>
+      <w:pPr>
+        <w:ind w:left="2160" w:hanging="180"/>
+      </w:pPr>
+    </w:lvl>
+    <w:lvl w:ilvl="3" w:tplc="0409000F">
+      <w:start w:val="1"/>
+      <w:numFmt w:val="decimal"/>
+      <w:lvlText w:val="%4."/>
+      <w:lvlJc w:val="left"/>
+      <w:pPr>
+        <w:ind w:left="2880" w:hanging="360"/>
+      </w:pPr>
+    </w:lvl>
+    <w:lvl w:ilvl="4" w:tplc="04090019" w:tentative="1">
+      <w:start w:val="1"/>
+      <w:numFmt w:val="lowerLetter"/>
+      <w:lvlText w:val="%5."/>
+      <w:lvlJc w:val="left"/>
+      <w:pPr>
+        <w:ind w:left="3600" w:hanging="360"/>
+      </w:pPr>
+    </w:lvl>
+    <w:lvl w:ilvl="5" w:tplc="0409001B" w:tentative="1">
+      <w:start w:val="1"/>
+      <w:numFmt w:val="lowerRoman"/>
+      <w:lvlText w:val="%6."/>
+      <w:lvlJc w:val="right"/>
+      <w:pPr>
+        <w:ind w:left="4320" w:hanging="180"/>
+      </w:pPr>
+    </w:lvl>
+    <w:lvl w:ilvl="6" w:tplc="0409000F" w:tentative="1">
+      <w:start w:val="1"/>
+      <w:numFmt w:val="decimal"/>
+      <w:lvlText w:val="%7."/>
+      <w:lvlJc w:val="left"/>
+      <w:pPr>
+        <w:ind w:left="5040" w:hanging="360"/>
+      </w:pPr>
+    </w:lvl>
+    <w:lvl w:ilvl="7" w:tplc="04090019" w:tentative="1">
+      <w:start w:val="1"/>
+      <w:numFmt w:val="lowerLetter"/>
+      <w:lvlText w:val="%8."/>
+      <w:lvlJc w:val="left"/>
+      <w:pPr>
+        <w:ind w:left="5760" w:hanging="360"/>
+      </w:pPr>
+    </w:lvl>
+    <w:lvl w:ilvl="8" w:tplc="0409001B" w:tentative="1">
+      <w:start w:val="1"/>
+      <w:numFmt w:val="lowerRoman"/>
+      <w:lvlText w:val="%9."/>
+      <w:lvlJc w:val="right"/>
+      <w:pPr>
+        <w:ind w:left="6480" w:hanging="180"/>
+      </w:pPr>
+    </w:lvl>
+  </w:abstractNum>
+  <w:abstractNum w:abstractNumId="8" w15:restartNumberingAfterBreak="0">
+    <w:nsid w:val="3D966EC0"/>
+    <w:multiLevelType w:val="hybridMultilevel"/>
+    <w:tmpl w:val="02EEBBF0"/>
+    <w:lvl w:ilvl="0" w:tplc="0409000F">
+      <w:start w:val="1"/>
+      <w:numFmt w:val="decimal"/>
+      <w:lvlText w:val="%1."/>
+      <w:lvlJc w:val="left"/>
+      <w:pPr>
+        <w:ind w:left="720" w:hanging="360"/>
+      </w:pPr>
+      <w:rPr>
+        <w:rFonts w:hint="default"/>
+      </w:rPr>
+    </w:lvl>
+    <w:lvl w:ilvl="1" w:tplc="04090019" w:tentative="1">
+      <w:start w:val="1"/>
+      <w:numFmt w:val="lowerLetter"/>
+      <w:lvlText w:val="%2."/>
+      <w:lvlJc w:val="left"/>
+      <w:pPr>
+        <w:ind w:left="1440" w:hanging="360"/>
+      </w:pPr>
+    </w:lvl>
+    <w:lvl w:ilvl="2" w:tplc="0409001B" w:tentative="1">
+      <w:start w:val="1"/>
+      <w:numFmt w:val="lowerRoman"/>
+      <w:lvlText w:val="%3."/>
+      <w:lvlJc w:val="right"/>
+      <w:pPr>
+        <w:ind w:left="2160" w:hanging="180"/>
+      </w:pPr>
+    </w:lvl>
+    <w:lvl w:ilvl="3" w:tplc="0409000F" w:tentative="1">
+      <w:start w:val="1"/>
+      <w:numFmt w:val="decimal"/>
+      <w:lvlText w:val="%4."/>
+      <w:lvlJc w:val="left"/>
+      <w:pPr>
+        <w:ind w:left="2880" w:hanging="360"/>
+      </w:pPr>
+    </w:lvl>
+    <w:lvl w:ilvl="4" w:tplc="04090019" w:tentative="1">
+      <w:start w:val="1"/>
+      <w:numFmt w:val="lowerLetter"/>
+      <w:lvlText w:val="%5."/>
+      <w:lvlJc w:val="left"/>
+      <w:pPr>
+        <w:ind w:left="3600" w:hanging="360"/>
+      </w:pPr>
+    </w:lvl>
+    <w:lvl w:ilvl="5" w:tplc="0409001B" w:tentative="1">
+      <w:start w:val="1"/>
+      <w:numFmt w:val="lowerRoman"/>
+      <w:lvlText w:val="%6."/>
+      <w:lvlJc w:val="right"/>
+      <w:pPr>
+        <w:ind w:left="4320" w:hanging="180"/>
+      </w:pPr>
+    </w:lvl>
+    <w:lvl w:ilvl="6" w:tplc="0409000F" w:tentative="1">
+      <w:start w:val="1"/>
+      <w:numFmt w:val="decimal"/>
+      <w:lvlText w:val="%7."/>
+      <w:lvlJc w:val="left"/>
+      <w:pPr>
+        <w:ind w:left="5040" w:hanging="360"/>
+      </w:pPr>
+    </w:lvl>
+    <w:lvl w:ilvl="7" w:tplc="04090019" w:tentative="1">
+      <w:start w:val="1"/>
+      <w:numFmt w:val="lowerLetter"/>
+      <w:lvlText w:val="%8."/>
+      <w:lvlJc w:val="left"/>
+      <w:pPr>
+        <w:ind w:left="5760" w:hanging="360"/>
+      </w:pPr>
+    </w:lvl>
+    <w:lvl w:ilvl="8" w:tplc="0409001B" w:tentative="1">
+      <w:start w:val="1"/>
+      <w:numFmt w:val="lowerRoman"/>
+      <w:lvlText w:val="%9."/>
+      <w:lvlJc w:val="right"/>
+      <w:pPr>
+        <w:ind w:left="6480" w:hanging="180"/>
+      </w:pPr>
+    </w:lvl>
+  </w:abstractNum>
+  <w:abstractNum w:abstractNumId="9" w15:restartNumberingAfterBreak="0">
+    <w:nsid w:val="3DBB659D"/>
+    <w:multiLevelType w:val="multilevel"/>
+    <w:tmpl w:val="23D2ADFE"/>
+    <w:lvl w:ilvl="0">
+      <w:start w:val="1"/>
+      <w:numFmt w:val="decimal"/>
+      <w:lvlText w:val="%1."/>
+      <w:lvlJc w:val="left"/>
+      <w:pPr>
+        <w:tabs>
+          <w:tab w:val="num" w:pos="720"/>
+        </w:tabs>
+        <w:ind w:left="720" w:hanging="360"/>
+      </w:pPr>
+    </w:lvl>
+    <w:lvl w:ilvl="1" w:tentative="1">
+      <w:start w:val="1"/>
+      <w:numFmt w:val="decimal"/>
+      <w:lvlText w:val="%2."/>
+      <w:lvlJc w:val="left"/>
+      <w:pPr>
+        <w:tabs>
+          <w:tab w:val="num" w:pos="1440"/>
+        </w:tabs>
+        <w:ind w:left="1440" w:hanging="360"/>
+      </w:pPr>
+    </w:lvl>
+    <w:lvl w:ilvl="2" w:tentative="1">
+      <w:start w:val="1"/>
+      <w:numFmt w:val="decimal"/>
+      <w:lvlText w:val="%3."/>
+      <w:lvlJc w:val="left"/>
+      <w:pPr>
+        <w:tabs>
+          <w:tab w:val="num" w:pos="2160"/>
+        </w:tabs>
+        <w:ind w:left="2160" w:hanging="360"/>
+      </w:pPr>
+    </w:lvl>
+    <w:lvl w:ilvl="3" w:tentative="1">
+      <w:start w:val="1"/>
+      <w:numFmt w:val="decimal"/>
+      <w:lvlText w:val="%4."/>
+      <w:lvlJc w:val="left"/>
+      <w:pPr>
+        <w:tabs>
+          <w:tab w:val="num" w:pos="2880"/>
+        </w:tabs>
+        <w:ind w:left="2880" w:hanging="360"/>
+      </w:pPr>
+    </w:lvl>
+    <w:lvl w:ilvl="4" w:tentative="1">
+      <w:start w:val="1"/>
+      <w:numFmt w:val="decimal"/>
+      <w:lvlText w:val="%5."/>
+      <w:lvlJc w:val="left"/>
+      <w:pPr>
+        <w:tabs>
+          <w:tab w:val="num" w:pos="3600"/>
+        </w:tabs>
+        <w:ind w:left="3600" w:hanging="360"/>
+      </w:pPr>
+    </w:lvl>
+    <w:lvl w:ilvl="5" w:tentative="1">
+      <w:start w:val="1"/>
+      <w:numFmt w:val="decimal"/>
+      <w:lvlText w:val="%6."/>
+      <w:lvlJc w:val="left"/>
+      <w:pPr>
+        <w:tabs>
+          <w:tab w:val="num" w:pos="4320"/>
+        </w:tabs>
+        <w:ind w:left="4320" w:hanging="360"/>
+      </w:pPr>
+    </w:lvl>
+    <w:lvl w:ilvl="6" w:tentative="1">
+      <w:start w:val="1"/>
+      <w:numFmt w:val="decimal"/>
+      <w:lvlText w:val="%7."/>
+      <w:lvlJc w:val="left"/>
+      <w:pPr>
+        <w:tabs>
+          <w:tab w:val="num" w:pos="5040"/>
+        </w:tabs>
+        <w:ind w:left="5040" w:hanging="360"/>
+      </w:pPr>
+    </w:lvl>
+    <w:lvl w:ilvl="7" w:tentative="1">
+      <w:start w:val="1"/>
+      <w:numFmt w:val="decimal"/>
+      <w:lvlText w:val="%8."/>
+      <w:lvlJc w:val="left"/>
+      <w:pPr>
+        <w:tabs>
+          <w:tab w:val="num" w:pos="5760"/>
+        </w:tabs>
+        <w:ind w:left="5760" w:hanging="360"/>
+      </w:pPr>
+    </w:lvl>
+    <w:lvl w:ilvl="8" w:tentative="1">
+      <w:start w:val="1"/>
+      <w:numFmt w:val="decimal"/>
+      <w:lvlText w:val="%9."/>
+      <w:lvlJc w:val="left"/>
+      <w:pPr>
+        <w:tabs>
+          <w:tab w:val="num" w:pos="6480"/>
+        </w:tabs>
+        <w:ind w:left="6480" w:hanging="360"/>
+      </w:pPr>
+    </w:lvl>
+  </w:abstractNum>
+  <w:abstractNum w:abstractNumId="10" w15:restartNumberingAfterBreak="0">
+    <w:nsid w:val="45505880"/>
+    <w:multiLevelType w:val="hybridMultilevel"/>
+    <w:tmpl w:val="C1461878"/>
+    <w:lvl w:ilvl="0" w:tplc="0409000F">
+      <w:start w:val="1"/>
+      <w:numFmt w:val="decimal"/>
+      <w:lvlText w:val="%1."/>
+      <w:lvlJc w:val="left"/>
+      <w:pPr>
+        <w:ind w:left="720" w:hanging="360"/>
+      </w:pPr>
+      <w:rPr>
+        <w:rFonts w:hint="default"/>
+      </w:rPr>
+    </w:lvl>
+    <w:lvl w:ilvl="1" w:tplc="04090019" w:tentative="1">
+      <w:start w:val="1"/>
+      <w:numFmt w:val="lowerLetter"/>
+      <w:lvlText w:val="%2."/>
+      <w:lvlJc w:val="left"/>
+      <w:pPr>
+        <w:ind w:left="1440" w:hanging="360"/>
+      </w:pPr>
+    </w:lvl>
+    <w:lvl w:ilvl="2" w:tplc="0409001B" w:tentative="1">
+      <w:start w:val="1"/>
+      <w:numFmt w:val="lowerRoman"/>
+      <w:lvlText w:val="%3."/>
+      <w:lvlJc w:val="right"/>
+      <w:pPr>
+        <w:ind w:left="2160" w:hanging="180"/>
+      </w:pPr>
+    </w:lvl>
+    <w:lvl w:ilvl="3" w:tplc="0409000F" w:tentative="1">
+      <w:start w:val="1"/>
+      <w:numFmt w:val="decimal"/>
+      <w:lvlText w:val="%4."/>
+      <w:lvlJc w:val="left"/>
+      <w:pPr>
+        <w:ind w:left="2880" w:hanging="360"/>
+      </w:pPr>
+    </w:lvl>
+    <w:lvl w:ilvl="4" w:tplc="04090019" w:tentative="1">
+      <w:start w:val="1"/>
+      <w:numFmt w:val="lowerLetter"/>
+      <w:lvlText w:val="%5."/>
+      <w:lvlJc w:val="left"/>
+      <w:pPr>
+        <w:ind w:left="3600" w:hanging="360"/>
+      </w:pPr>
+    </w:lvl>
+    <w:lvl w:ilvl="5" w:tplc="0409001B" w:tentative="1">
+      <w:start w:val="1"/>
+      <w:numFmt w:val="lowerRoman"/>
+      <w:lvlText w:val="%6."/>
+      <w:lvlJc w:val="right"/>
+      <w:pPr>
+        <w:ind w:left="4320" w:hanging="180"/>
+      </w:pPr>
+    </w:lvl>
+    <w:lvl w:ilvl="6" w:tplc="0409000F" w:tentative="1">
+      <w:start w:val="1"/>
+      <w:numFmt w:val="decimal"/>
+      <w:lvlText w:val="%7."/>
+      <w:lvlJc w:val="left"/>
+      <w:pPr>
+        <w:ind w:left="5040" w:hanging="360"/>
+      </w:pPr>
+    </w:lvl>
+    <w:lvl w:ilvl="7" w:tplc="04090019" w:tentative="1">
+      <w:start w:val="1"/>
+      <w:numFmt w:val="lowerLetter"/>
+      <w:lvlText w:val="%8."/>
+      <w:lvlJc w:val="left"/>
+      <w:pPr>
+        <w:ind w:left="5760" w:hanging="360"/>
+      </w:pPr>
+    </w:lvl>
+    <w:lvl w:ilvl="8" w:tplc="0409001B" w:tentative="1">
+      <w:start w:val="1"/>
+      <w:numFmt w:val="lowerRoman"/>
+      <w:lvlText w:val="%9."/>
+      <w:lvlJc w:val="right"/>
+      <w:pPr>
+        <w:ind w:left="6480" w:hanging="180"/>
+      </w:pPr>
+    </w:lvl>
+  </w:abstractNum>
+  <w:abstractNum w:abstractNumId="11" w15:restartNumberingAfterBreak="0">
+    <w:nsid w:val="483276E8"/>
+    <w:multiLevelType w:val="hybridMultilevel"/>
+    <w:tmpl w:val="0D24A1D2"/>
+    <w:lvl w:ilvl="0" w:tplc="04090011">
+      <w:start w:val="1"/>
+      <w:numFmt w:val="decimal"/>
+      <w:lvlText w:val="%1)"/>
+      <w:lvlJc w:val="left"/>
+      <w:pPr>
+        <w:ind w:left="720" w:hanging="360"/>
+      </w:pPr>
+      <w:rPr>
+        <w:rFonts w:hint="default"/>
+      </w:rPr>
+    </w:lvl>
+    <w:lvl w:ilvl="1" w:tplc="04090019" w:tentative="1">
+      <w:start w:val="1"/>
+      <w:numFmt w:val="lowerLetter"/>
+      <w:lvlText w:val="%2."/>
+      <w:lvlJc w:val="left"/>
+      <w:pPr>
+        <w:ind w:left="1440" w:hanging="360"/>
+      </w:pPr>
+    </w:lvl>
+    <w:lvl w:ilvl="2" w:tplc="0409001B" w:tentative="1">
+      <w:start w:val="1"/>
+      <w:numFmt w:val="lowerRoman"/>
+      <w:lvlText w:val="%3."/>
+      <w:lvlJc w:val="right"/>
+      <w:pPr>
+        <w:ind w:left="2160" w:hanging="180"/>
+      </w:pPr>
+    </w:lvl>
+    <w:lvl w:ilvl="3" w:tplc="0409000F" w:tentative="1">
+      <w:start w:val="1"/>
+      <w:numFmt w:val="decimal"/>
+      <w:lvlText w:val="%4."/>
+      <w:lvlJc w:val="left"/>
+      <w:pPr>
+        <w:ind w:left="2880" w:hanging="360"/>
+      </w:pPr>
+    </w:lvl>
+    <w:lvl w:ilvl="4" w:tplc="04090019" w:tentative="1">
+      <w:start w:val="1"/>
+      <w:numFmt w:val="lowerLetter"/>
+      <w:lvlText w:val="%5."/>
+      <w:lvlJc w:val="left"/>
+      <w:pPr>
+        <w:ind w:left="3600" w:hanging="360"/>
+      </w:pPr>
+    </w:lvl>
+    <w:lvl w:ilvl="5" w:tplc="0409001B" w:tentative="1">
+      <w:start w:val="1"/>
+      <w:numFmt w:val="lowerRoman"/>
+      <w:lvlText w:val="%6."/>
+      <w:lvlJc w:val="right"/>
+      <w:pPr>
+        <w:ind w:left="4320" w:hanging="180"/>
+      </w:pPr>
+    </w:lvl>
+    <w:lvl w:ilvl="6" w:tplc="0409000F" w:tentative="1">
+      <w:start w:val="1"/>
+      <w:numFmt w:val="decimal"/>
+      <w:lvlText w:val="%7."/>
+      <w:lvlJc w:val="left"/>
+      <w:pPr>
+        <w:ind w:left="5040" w:hanging="360"/>
+      </w:pPr>
+    </w:lvl>
+    <w:lvl w:ilvl="7" w:tplc="04090019" w:tentative="1">
+      <w:start w:val="1"/>
+      <w:numFmt w:val="lowerLetter"/>
+      <w:lvlText w:val="%8."/>
+      <w:lvlJc w:val="left"/>
+      <w:pPr>
+        <w:ind w:left="5760" w:hanging="360"/>
+      </w:pPr>
+    </w:lvl>
+    <w:lvl w:ilvl="8" w:tplc="0409001B" w:tentative="1">
+      <w:start w:val="1"/>
+      <w:numFmt w:val="lowerRoman"/>
+      <w:lvlText w:val="%9."/>
+      <w:lvlJc w:val="right"/>
+      <w:pPr>
+        <w:ind w:left="6480" w:hanging="180"/>
+      </w:pPr>
+    </w:lvl>
+  </w:abstractNum>
+  <w:abstractNum w:abstractNumId="12" w15:restartNumberingAfterBreak="0">
     <w:nsid w:val="53942CFF"/>
     <w:multiLevelType w:val="hybridMultilevel"/>
     <w:tmpl w:val="B99E66A8"/>
@@ -1238,8 +3331,635 @@
       </w:pPr>
     </w:lvl>
   </w:abstractNum>
+  <w:abstractNum w:abstractNumId="13" w15:restartNumberingAfterBreak="0">
+    <w:nsid w:val="58822D78"/>
+    <w:multiLevelType w:val="multilevel"/>
+    <w:tmpl w:val="1DF0DD18"/>
+    <w:lvl w:ilvl="0">
+      <w:start w:val="1"/>
+      <w:numFmt w:val="decimal"/>
+      <w:lvlText w:val="%1."/>
+      <w:lvlJc w:val="left"/>
+      <w:pPr>
+        <w:tabs>
+          <w:tab w:val="num" w:pos="720"/>
+        </w:tabs>
+        <w:ind w:left="720" w:hanging="360"/>
+      </w:pPr>
+    </w:lvl>
+    <w:lvl w:ilvl="1" w:tentative="1">
+      <w:start w:val="1"/>
+      <w:numFmt w:val="decimal"/>
+      <w:lvlText w:val="%2."/>
+      <w:lvlJc w:val="left"/>
+      <w:pPr>
+        <w:tabs>
+          <w:tab w:val="num" w:pos="1440"/>
+        </w:tabs>
+        <w:ind w:left="1440" w:hanging="360"/>
+      </w:pPr>
+    </w:lvl>
+    <w:lvl w:ilvl="2" w:tentative="1">
+      <w:start w:val="1"/>
+      <w:numFmt w:val="decimal"/>
+      <w:lvlText w:val="%3."/>
+      <w:lvlJc w:val="left"/>
+      <w:pPr>
+        <w:tabs>
+          <w:tab w:val="num" w:pos="2160"/>
+        </w:tabs>
+        <w:ind w:left="2160" w:hanging="360"/>
+      </w:pPr>
+    </w:lvl>
+    <w:lvl w:ilvl="3" w:tentative="1">
+      <w:start w:val="1"/>
+      <w:numFmt w:val="decimal"/>
+      <w:lvlText w:val="%4."/>
+      <w:lvlJc w:val="left"/>
+      <w:pPr>
+        <w:tabs>
+          <w:tab w:val="num" w:pos="2880"/>
+        </w:tabs>
+        <w:ind w:left="2880" w:hanging="360"/>
+      </w:pPr>
+    </w:lvl>
+    <w:lvl w:ilvl="4" w:tentative="1">
+      <w:start w:val="1"/>
+      <w:numFmt w:val="decimal"/>
+      <w:lvlText w:val="%5."/>
+      <w:lvlJc w:val="left"/>
+      <w:pPr>
+        <w:tabs>
+          <w:tab w:val="num" w:pos="3600"/>
+        </w:tabs>
+        <w:ind w:left="3600" w:hanging="360"/>
+      </w:pPr>
+    </w:lvl>
+    <w:lvl w:ilvl="5" w:tentative="1">
+      <w:start w:val="1"/>
+      <w:numFmt w:val="decimal"/>
+      <w:lvlText w:val="%6."/>
+      <w:lvlJc w:val="left"/>
+      <w:pPr>
+        <w:tabs>
+          <w:tab w:val="num" w:pos="4320"/>
+        </w:tabs>
+        <w:ind w:left="4320" w:hanging="360"/>
+      </w:pPr>
+    </w:lvl>
+    <w:lvl w:ilvl="6" w:tentative="1">
+      <w:start w:val="1"/>
+      <w:numFmt w:val="decimal"/>
+      <w:lvlText w:val="%7."/>
+      <w:lvlJc w:val="left"/>
+      <w:pPr>
+        <w:tabs>
+          <w:tab w:val="num" w:pos="5040"/>
+        </w:tabs>
+        <w:ind w:left="5040" w:hanging="360"/>
+      </w:pPr>
+    </w:lvl>
+    <w:lvl w:ilvl="7" w:tentative="1">
+      <w:start w:val="1"/>
+      <w:numFmt w:val="decimal"/>
+      <w:lvlText w:val="%8."/>
+      <w:lvlJc w:val="left"/>
+      <w:pPr>
+        <w:tabs>
+          <w:tab w:val="num" w:pos="5760"/>
+        </w:tabs>
+        <w:ind w:left="5760" w:hanging="360"/>
+      </w:pPr>
+    </w:lvl>
+    <w:lvl w:ilvl="8" w:tentative="1">
+      <w:start w:val="1"/>
+      <w:numFmt w:val="decimal"/>
+      <w:lvlText w:val="%9."/>
+      <w:lvlJc w:val="left"/>
+      <w:pPr>
+        <w:tabs>
+          <w:tab w:val="num" w:pos="6480"/>
+        </w:tabs>
+        <w:ind w:left="6480" w:hanging="360"/>
+      </w:pPr>
+    </w:lvl>
+  </w:abstractNum>
+  <w:abstractNum w:abstractNumId="14" w15:restartNumberingAfterBreak="0">
+    <w:nsid w:val="5AF70241"/>
+    <w:multiLevelType w:val="hybridMultilevel"/>
+    <w:tmpl w:val="2C729214"/>
+    <w:lvl w:ilvl="0" w:tplc="0409000F">
+      <w:start w:val="1"/>
+      <w:numFmt w:val="decimal"/>
+      <w:lvlText w:val="%1."/>
+      <w:lvlJc w:val="left"/>
+      <w:pPr>
+        <w:ind w:left="720" w:hanging="360"/>
+      </w:pPr>
+    </w:lvl>
+    <w:lvl w:ilvl="1" w:tplc="04090019" w:tentative="1">
+      <w:start w:val="1"/>
+      <w:numFmt w:val="lowerLetter"/>
+      <w:lvlText w:val="%2."/>
+      <w:lvlJc w:val="left"/>
+      <w:pPr>
+        <w:ind w:left="1440" w:hanging="360"/>
+      </w:pPr>
+    </w:lvl>
+    <w:lvl w:ilvl="2" w:tplc="0409001B" w:tentative="1">
+      <w:start w:val="1"/>
+      <w:numFmt w:val="lowerRoman"/>
+      <w:lvlText w:val="%3."/>
+      <w:lvlJc w:val="right"/>
+      <w:pPr>
+        <w:ind w:left="2160" w:hanging="180"/>
+      </w:pPr>
+    </w:lvl>
+    <w:lvl w:ilvl="3" w:tplc="0409000F" w:tentative="1">
+      <w:start w:val="1"/>
+      <w:numFmt w:val="decimal"/>
+      <w:lvlText w:val="%4."/>
+      <w:lvlJc w:val="left"/>
+      <w:pPr>
+        <w:ind w:left="2880" w:hanging="360"/>
+      </w:pPr>
+    </w:lvl>
+    <w:lvl w:ilvl="4" w:tplc="04090019" w:tentative="1">
+      <w:start w:val="1"/>
+      <w:numFmt w:val="lowerLetter"/>
+      <w:lvlText w:val="%5."/>
+      <w:lvlJc w:val="left"/>
+      <w:pPr>
+        <w:ind w:left="3600" w:hanging="360"/>
+      </w:pPr>
+    </w:lvl>
+    <w:lvl w:ilvl="5" w:tplc="0409001B" w:tentative="1">
+      <w:start w:val="1"/>
+      <w:numFmt w:val="lowerRoman"/>
+      <w:lvlText w:val="%6."/>
+      <w:lvlJc w:val="right"/>
+      <w:pPr>
+        <w:ind w:left="4320" w:hanging="180"/>
+      </w:pPr>
+    </w:lvl>
+    <w:lvl w:ilvl="6" w:tplc="0409000F" w:tentative="1">
+      <w:start w:val="1"/>
+      <w:numFmt w:val="decimal"/>
+      <w:lvlText w:val="%7."/>
+      <w:lvlJc w:val="left"/>
+      <w:pPr>
+        <w:ind w:left="5040" w:hanging="360"/>
+      </w:pPr>
+    </w:lvl>
+    <w:lvl w:ilvl="7" w:tplc="04090019" w:tentative="1">
+      <w:start w:val="1"/>
+      <w:numFmt w:val="lowerLetter"/>
+      <w:lvlText w:val="%8."/>
+      <w:lvlJc w:val="left"/>
+      <w:pPr>
+        <w:ind w:left="5760" w:hanging="360"/>
+      </w:pPr>
+    </w:lvl>
+    <w:lvl w:ilvl="8" w:tplc="0409001B" w:tentative="1">
+      <w:start w:val="1"/>
+      <w:numFmt w:val="lowerRoman"/>
+      <w:lvlText w:val="%9."/>
+      <w:lvlJc w:val="right"/>
+      <w:pPr>
+        <w:ind w:left="6480" w:hanging="180"/>
+      </w:pPr>
+    </w:lvl>
+  </w:abstractNum>
+  <w:abstractNum w:abstractNumId="15" w15:restartNumberingAfterBreak="0">
+    <w:nsid w:val="5E9C4071"/>
+    <w:multiLevelType w:val="hybridMultilevel"/>
+    <w:tmpl w:val="FB209604"/>
+    <w:lvl w:ilvl="0" w:tplc="0409000F">
+      <w:start w:val="1"/>
+      <w:numFmt w:val="decimal"/>
+      <w:lvlText w:val="%1."/>
+      <w:lvlJc w:val="left"/>
+      <w:pPr>
+        <w:ind w:left="720" w:hanging="360"/>
+      </w:pPr>
+      <w:rPr>
+        <w:rFonts w:hint="default"/>
+      </w:rPr>
+    </w:lvl>
+    <w:lvl w:ilvl="1" w:tplc="04090019" w:tentative="1">
+      <w:start w:val="1"/>
+      <w:numFmt w:val="lowerLetter"/>
+      <w:lvlText w:val="%2."/>
+      <w:lvlJc w:val="left"/>
+      <w:pPr>
+        <w:ind w:left="1440" w:hanging="360"/>
+      </w:pPr>
+    </w:lvl>
+    <w:lvl w:ilvl="2" w:tplc="0409001B" w:tentative="1">
+      <w:start w:val="1"/>
+      <w:numFmt w:val="lowerRoman"/>
+      <w:lvlText w:val="%3."/>
+      <w:lvlJc w:val="right"/>
+      <w:pPr>
+        <w:ind w:left="2160" w:hanging="180"/>
+      </w:pPr>
+    </w:lvl>
+    <w:lvl w:ilvl="3" w:tplc="0409000F" w:tentative="1">
+      <w:start w:val="1"/>
+      <w:numFmt w:val="decimal"/>
+      <w:lvlText w:val="%4."/>
+      <w:lvlJc w:val="left"/>
+      <w:pPr>
+        <w:ind w:left="2880" w:hanging="360"/>
+      </w:pPr>
+    </w:lvl>
+    <w:lvl w:ilvl="4" w:tplc="04090019" w:tentative="1">
+      <w:start w:val="1"/>
+      <w:numFmt w:val="lowerLetter"/>
+      <w:lvlText w:val="%5."/>
+      <w:lvlJc w:val="left"/>
+      <w:pPr>
+        <w:ind w:left="3600" w:hanging="360"/>
+      </w:pPr>
+    </w:lvl>
+    <w:lvl w:ilvl="5" w:tplc="0409001B" w:tentative="1">
+      <w:start w:val="1"/>
+      <w:numFmt w:val="lowerRoman"/>
+      <w:lvlText w:val="%6."/>
+      <w:lvlJc w:val="right"/>
+      <w:pPr>
+        <w:ind w:left="4320" w:hanging="180"/>
+      </w:pPr>
+    </w:lvl>
+    <w:lvl w:ilvl="6" w:tplc="0409000F" w:tentative="1">
+      <w:start w:val="1"/>
+      <w:numFmt w:val="decimal"/>
+      <w:lvlText w:val="%7."/>
+      <w:lvlJc w:val="left"/>
+      <w:pPr>
+        <w:ind w:left="5040" w:hanging="360"/>
+      </w:pPr>
+    </w:lvl>
+    <w:lvl w:ilvl="7" w:tplc="04090019" w:tentative="1">
+      <w:start w:val="1"/>
+      <w:numFmt w:val="lowerLetter"/>
+      <w:lvlText w:val="%8."/>
+      <w:lvlJc w:val="left"/>
+      <w:pPr>
+        <w:ind w:left="5760" w:hanging="360"/>
+      </w:pPr>
+    </w:lvl>
+    <w:lvl w:ilvl="8" w:tplc="0409001B" w:tentative="1">
+      <w:start w:val="1"/>
+      <w:numFmt w:val="lowerRoman"/>
+      <w:lvlText w:val="%9."/>
+      <w:lvlJc w:val="right"/>
+      <w:pPr>
+        <w:ind w:left="6480" w:hanging="180"/>
+      </w:pPr>
+    </w:lvl>
+  </w:abstractNum>
+  <w:abstractNum w:abstractNumId="16" w15:restartNumberingAfterBreak="0">
+    <w:nsid w:val="61F663F2"/>
+    <w:multiLevelType w:val="multilevel"/>
+    <w:tmpl w:val="0409001D"/>
+    <w:lvl w:ilvl="0">
+      <w:start w:val="1"/>
+      <w:numFmt w:val="decimal"/>
+      <w:lvlText w:val="%1)"/>
+      <w:lvlJc w:val="left"/>
+      <w:pPr>
+        <w:ind w:left="360" w:hanging="360"/>
+      </w:pPr>
+    </w:lvl>
+    <w:lvl w:ilvl="1">
+      <w:start w:val="1"/>
+      <w:numFmt w:val="lowerLetter"/>
+      <w:lvlText w:val="%2)"/>
+      <w:lvlJc w:val="left"/>
+      <w:pPr>
+        <w:ind w:left="720" w:hanging="360"/>
+      </w:pPr>
+    </w:lvl>
+    <w:lvl w:ilvl="2">
+      <w:start w:val="1"/>
+      <w:numFmt w:val="lowerRoman"/>
+      <w:lvlText w:val="%3)"/>
+      <w:lvlJc w:val="left"/>
+      <w:pPr>
+        <w:ind w:left="1080" w:hanging="360"/>
+      </w:pPr>
+    </w:lvl>
+    <w:lvl w:ilvl="3">
+      <w:start w:val="1"/>
+      <w:numFmt w:val="decimal"/>
+      <w:lvlText w:val="(%4)"/>
+      <w:lvlJc w:val="left"/>
+      <w:pPr>
+        <w:ind w:left="1440" w:hanging="360"/>
+      </w:pPr>
+    </w:lvl>
+    <w:lvl w:ilvl="4">
+      <w:start w:val="1"/>
+      <w:numFmt w:val="lowerLetter"/>
+      <w:lvlText w:val="(%5)"/>
+      <w:lvlJc w:val="left"/>
+      <w:pPr>
+        <w:ind w:left="1800" w:hanging="360"/>
+      </w:pPr>
+    </w:lvl>
+    <w:lvl w:ilvl="5">
+      <w:start w:val="1"/>
+      <w:numFmt w:val="lowerRoman"/>
+      <w:lvlText w:val="(%6)"/>
+      <w:lvlJc w:val="left"/>
+      <w:pPr>
+        <w:ind w:left="2160" w:hanging="360"/>
+      </w:pPr>
+    </w:lvl>
+    <w:lvl w:ilvl="6">
+      <w:start w:val="1"/>
+      <w:numFmt w:val="decimal"/>
+      <w:lvlText w:val="%7."/>
+      <w:lvlJc w:val="left"/>
+      <w:pPr>
+        <w:ind w:left="2520" w:hanging="360"/>
+      </w:pPr>
+    </w:lvl>
+    <w:lvl w:ilvl="7">
+      <w:start w:val="1"/>
+      <w:numFmt w:val="lowerLetter"/>
+      <w:lvlText w:val="%8."/>
+      <w:lvlJc w:val="left"/>
+      <w:pPr>
+        <w:ind w:left="2880" w:hanging="360"/>
+      </w:pPr>
+    </w:lvl>
+    <w:lvl w:ilvl="8">
+      <w:start w:val="1"/>
+      <w:numFmt w:val="lowerRoman"/>
+      <w:lvlText w:val="%9."/>
+      <w:lvlJc w:val="left"/>
+      <w:pPr>
+        <w:ind w:left="3240" w:hanging="360"/>
+      </w:pPr>
+    </w:lvl>
+  </w:abstractNum>
+  <w:abstractNum w:abstractNumId="17" w15:restartNumberingAfterBreak="0">
+    <w:nsid w:val="6C5F423A"/>
+    <w:multiLevelType w:val="multilevel"/>
+    <w:tmpl w:val="BC84900C"/>
+    <w:lvl w:ilvl="0">
+      <w:start w:val="1"/>
+      <w:numFmt w:val="decimal"/>
+      <w:lvlText w:val="%1."/>
+      <w:lvlJc w:val="left"/>
+      <w:pPr>
+        <w:ind w:left="360" w:hanging="360"/>
+      </w:pPr>
+    </w:lvl>
+    <w:lvl w:ilvl="1">
+      <w:start w:val="1"/>
+      <w:numFmt w:val="lowerLetter"/>
+      <w:lvlText w:val="%2)"/>
+      <w:lvlJc w:val="left"/>
+      <w:pPr>
+        <w:ind w:left="720" w:hanging="360"/>
+      </w:pPr>
+    </w:lvl>
+    <w:lvl w:ilvl="2">
+      <w:start w:val="1"/>
+      <w:numFmt w:val="lowerRoman"/>
+      <w:lvlText w:val="%3)"/>
+      <w:lvlJc w:val="left"/>
+      <w:pPr>
+        <w:ind w:left="1080" w:hanging="360"/>
+      </w:pPr>
+    </w:lvl>
+    <w:lvl w:ilvl="3">
+      <w:start w:val="1"/>
+      <w:numFmt w:val="decimal"/>
+      <w:lvlText w:val="(%4)"/>
+      <w:lvlJc w:val="left"/>
+      <w:pPr>
+        <w:ind w:left="1440" w:hanging="360"/>
+      </w:pPr>
+    </w:lvl>
+    <w:lvl w:ilvl="4">
+      <w:start w:val="1"/>
+      <w:numFmt w:val="lowerLetter"/>
+      <w:lvlText w:val="(%5)"/>
+      <w:lvlJc w:val="left"/>
+      <w:pPr>
+        <w:ind w:left="1800" w:hanging="360"/>
+      </w:pPr>
+    </w:lvl>
+    <w:lvl w:ilvl="5">
+      <w:start w:val="1"/>
+      <w:numFmt w:val="lowerRoman"/>
+      <w:lvlText w:val="(%6)"/>
+      <w:lvlJc w:val="left"/>
+      <w:pPr>
+        <w:ind w:left="2160" w:hanging="360"/>
+      </w:pPr>
+    </w:lvl>
+    <w:lvl w:ilvl="6">
+      <w:start w:val="1"/>
+      <w:numFmt w:val="decimal"/>
+      <w:lvlText w:val="%7."/>
+      <w:lvlJc w:val="left"/>
+      <w:pPr>
+        <w:ind w:left="2520" w:hanging="360"/>
+      </w:pPr>
+    </w:lvl>
+    <w:lvl w:ilvl="7">
+      <w:start w:val="1"/>
+      <w:numFmt w:val="lowerLetter"/>
+      <w:lvlText w:val="%8."/>
+      <w:lvlJc w:val="left"/>
+      <w:pPr>
+        <w:ind w:left="2880" w:hanging="360"/>
+      </w:pPr>
+    </w:lvl>
+    <w:lvl w:ilvl="8">
+      <w:start w:val="1"/>
+      <w:numFmt w:val="lowerRoman"/>
+      <w:lvlText w:val="%9."/>
+      <w:lvlJc w:val="left"/>
+      <w:pPr>
+        <w:ind w:left="3240" w:hanging="360"/>
+      </w:pPr>
+    </w:lvl>
+  </w:abstractNum>
+  <w:abstractNum w:abstractNumId="18" w15:restartNumberingAfterBreak="0">
+    <w:nsid w:val="7102320A"/>
+    <w:multiLevelType w:val="multilevel"/>
+    <w:tmpl w:val="04090021"/>
+    <w:lvl w:ilvl="0">
+      <w:start w:val="1"/>
+      <w:numFmt w:val="bullet"/>
+      <w:lvlText w:val=""/>
+      <w:lvlJc w:val="left"/>
+      <w:pPr>
+        <w:ind w:left="360" w:hanging="360"/>
+      </w:pPr>
+      <w:rPr>
+        <w:rFonts w:ascii="Wingdings" w:hAnsi="Wingdings" w:hint="default"/>
+      </w:rPr>
+    </w:lvl>
+    <w:lvl w:ilvl="1">
+      <w:start w:val="1"/>
+      <w:numFmt w:val="bullet"/>
+      <w:lvlText w:val=""/>
+      <w:lvlJc w:val="left"/>
+      <w:pPr>
+        <w:ind w:left="720" w:hanging="360"/>
+      </w:pPr>
+      <w:rPr>
+        <w:rFonts w:ascii="Wingdings" w:hAnsi="Wingdings" w:hint="default"/>
+      </w:rPr>
+    </w:lvl>
+    <w:lvl w:ilvl="2">
+      <w:start w:val="1"/>
+      <w:numFmt w:val="bullet"/>
+      <w:lvlText w:val=""/>
+      <w:lvlJc w:val="left"/>
+      <w:pPr>
+        <w:ind w:left="1080" w:hanging="360"/>
+      </w:pPr>
+      <w:rPr>
+        <w:rFonts w:ascii="Wingdings" w:hAnsi="Wingdings" w:hint="default"/>
+      </w:rPr>
+    </w:lvl>
+    <w:lvl w:ilvl="3">
+      <w:start w:val="1"/>
+      <w:numFmt w:val="bullet"/>
+      <w:lvlText w:val=""/>
+      <w:lvlJc w:val="left"/>
+      <w:pPr>
+        <w:ind w:left="1440" w:hanging="360"/>
+      </w:pPr>
+      <w:rPr>
+        <w:rFonts w:ascii="Symbol" w:hAnsi="Symbol" w:hint="default"/>
+      </w:rPr>
+    </w:lvl>
+    <w:lvl w:ilvl="4">
+      <w:start w:val="1"/>
+      <w:numFmt w:val="bullet"/>
+      <w:lvlText w:val=""/>
+      <w:lvlJc w:val="left"/>
+      <w:pPr>
+        <w:ind w:left="1800" w:hanging="360"/>
+      </w:pPr>
+      <w:rPr>
+        <w:rFonts w:ascii="Symbol" w:hAnsi="Symbol" w:hint="default"/>
+      </w:rPr>
+    </w:lvl>
+    <w:lvl w:ilvl="5">
+      <w:start w:val="1"/>
+      <w:numFmt w:val="bullet"/>
+      <w:lvlText w:val=""/>
+      <w:lvlJc w:val="left"/>
+      <w:pPr>
+        <w:ind w:left="2160" w:hanging="360"/>
+      </w:pPr>
+      <w:rPr>
+        <w:rFonts w:ascii="Wingdings" w:hAnsi="Wingdings" w:hint="default"/>
+      </w:rPr>
+    </w:lvl>
+    <w:lvl w:ilvl="6">
+      <w:start w:val="1"/>
+      <w:numFmt w:val="bullet"/>
+      <w:lvlText w:val=""/>
+      <w:lvlJc w:val="left"/>
+      <w:pPr>
+        <w:ind w:left="2520" w:hanging="360"/>
+      </w:pPr>
+      <w:rPr>
+        <w:rFonts w:ascii="Wingdings" w:hAnsi="Wingdings" w:hint="default"/>
+      </w:rPr>
+    </w:lvl>
+    <w:lvl w:ilvl="7">
+      <w:start w:val="1"/>
+      <w:numFmt w:val="bullet"/>
+      <w:lvlText w:val=""/>
+      <w:lvlJc w:val="left"/>
+      <w:pPr>
+        <w:ind w:left="2880" w:hanging="360"/>
+      </w:pPr>
+      <w:rPr>
+        <w:rFonts w:ascii="Symbol" w:hAnsi="Symbol" w:hint="default"/>
+      </w:rPr>
+    </w:lvl>
+    <w:lvl w:ilvl="8">
+      <w:start w:val="1"/>
+      <w:numFmt w:val="bullet"/>
+      <w:lvlText w:val=""/>
+      <w:lvlJc w:val="left"/>
+      <w:pPr>
+        <w:ind w:left="3240" w:hanging="360"/>
+      </w:pPr>
+      <w:rPr>
+        <w:rFonts w:ascii="Symbol" w:hAnsi="Symbol" w:hint="default"/>
+      </w:rPr>
+    </w:lvl>
+  </w:abstractNum>
   <w:num w:numId="1">
+    <w:abstractNumId w:val="12"/>
+  </w:num>
+  <w:num w:numId="2">
+    <w:abstractNumId w:val="1"/>
+  </w:num>
+  <w:num w:numId="3">
+    <w:abstractNumId w:val="7"/>
+  </w:num>
+  <w:num w:numId="4">
+    <w:abstractNumId w:val="3"/>
+  </w:num>
+  <w:num w:numId="5">
     <w:abstractNumId w:val="0"/>
+  </w:num>
+  <w:num w:numId="6">
+    <w:abstractNumId w:val="9"/>
+  </w:num>
+  <w:num w:numId="7">
+    <w:abstractNumId w:val="5"/>
+  </w:num>
+  <w:num w:numId="8">
+    <w:abstractNumId w:val="6"/>
+  </w:num>
+  <w:num w:numId="9">
+    <w:abstractNumId w:val="13"/>
+  </w:num>
+  <w:num w:numId="10">
+    <w:abstractNumId w:val="14"/>
+  </w:num>
+  <w:num w:numId="11">
+    <w:abstractNumId w:val="10"/>
+  </w:num>
+  <w:num w:numId="12">
+    <w:abstractNumId w:val="15"/>
+  </w:num>
+  <w:num w:numId="13">
+    <w:abstractNumId w:val="11"/>
+  </w:num>
+  <w:num w:numId="14">
+    <w:abstractNumId w:val="8"/>
+  </w:num>
+  <w:num w:numId="15">
+    <w:abstractNumId w:val="4"/>
+  </w:num>
+  <w:num w:numId="16">
+    <w:abstractNumId w:val="2"/>
+  </w:num>
+  <w:num w:numId="17">
+    <w:abstractNumId w:val="18"/>
+  </w:num>
+  <w:num w:numId="18">
+    <w:abstractNumId w:val="16"/>
+  </w:num>
+  <w:num w:numId="19">
+    <w:abstractNumId w:val="17"/>
   </w:num>
 </w:numbering>
 </file>
@@ -1643,6 +4363,7 @@
   <w:style w:type="character" w:default="1" w:styleId="DefaultParagraphFont">
     <w:name w:val="Default Paragraph Font"/>
     <w:uiPriority w:val="1"/>
+    <w:semiHidden/>
     <w:unhideWhenUsed/>
   </w:style>
   <w:style w:type="table" w:default="1" w:styleId="TableNormal">
@@ -1676,6 +4397,60 @@
       <w:ind w:left="720"/>
       <w:contextualSpacing/>
     </w:pPr>
+  </w:style>
+  <w:style w:type="paragraph" w:customStyle="1" w:styleId="messagelistitem-1-jvgy">
+    <w:name w:val="messagelistitem-1-jvgy"/>
+    <w:basedOn w:val="Normal"/>
+    <w:rsid w:val="001F1F64"/>
+    <w:pPr>
+      <w:spacing w:before="100" w:beforeAutospacing="1" w:after="100" w:afterAutospacing="1"/>
+    </w:pPr>
+    <w:rPr>
+      <w:rFonts w:eastAsia="Times New Roman" w:cs="Times New Roman"/>
+      <w:szCs w:val="24"/>
+    </w:rPr>
+  </w:style>
+  <w:style w:type="character" w:customStyle="1" w:styleId="latin24compacttimestamp-2v7xiq">
+    <w:name w:val="latin24compacttimestamp-2v7xiq"/>
+    <w:basedOn w:val="DefaultParagraphFont"/>
+    <w:rsid w:val="00E84C20"/>
+  </w:style>
+  <w:style w:type="paragraph" w:styleId="z-TopofForm">
+    <w:name w:val="HTML Top of Form"/>
+    <w:basedOn w:val="Normal"/>
+    <w:next w:val="Normal"/>
+    <w:link w:val="z-TopofFormChar"/>
+    <w:hidden/>
+    <w:uiPriority w:val="99"/>
+    <w:semiHidden/>
+    <w:unhideWhenUsed/>
+    <w:rsid w:val="00E84C20"/>
+    <w:pPr>
+      <w:pBdr>
+        <w:bottom w:val="single" w:sz="6" w:space="1" w:color="auto"/>
+      </w:pBdr>
+      <w:jc w:val="center"/>
+    </w:pPr>
+    <w:rPr>
+      <w:rFonts w:ascii="Arial" w:eastAsia="Times New Roman" w:hAnsi="Arial" w:cs="Arial"/>
+      <w:vanish/>
+      <w:sz w:val="16"/>
+      <w:szCs w:val="16"/>
+    </w:rPr>
+  </w:style>
+  <w:style w:type="character" w:customStyle="1" w:styleId="z-TopofFormChar">
+    <w:name w:val="z-Top of Form Char"/>
+    <w:basedOn w:val="DefaultParagraphFont"/>
+    <w:link w:val="z-TopofForm"/>
+    <w:uiPriority w:val="99"/>
+    <w:semiHidden/>
+    <w:rsid w:val="00E84C20"/>
+    <w:rPr>
+      <w:rFonts w:ascii="Arial" w:eastAsia="Times New Roman" w:hAnsi="Arial" w:cs="Arial"/>
+      <w:vanish/>
+      <w:sz w:val="16"/>
+      <w:szCs w:val="16"/>
+    </w:rPr>
   </w:style>
 </w:styles>
 </file>

</xml_diff>